<commit_message>
take off front end
</commit_message>
<xml_diff>
--- a/requirements/requirement-analysis-doc.docx
+++ b/requirements/requirement-analysis-doc.docx
@@ -1,26 +1,1220 @@
 
-<file path=word/document2.xml><?xml version="1.0" encoding="utf-8"?>
-<w:document xmlns:wpc="http://schemas.microsoft.com/office/word/2010/wordprocessingCanvas" xmlns:mc="http://schemas.openxmlformats.org/markup-compatibility/2006" xmlns:o="urn:schemas-microsoft-com:office:office" xmlns:r="http://schemas.openxmlformats.org/officeDocument/2006/relationships" xmlns:m="http://schemas.openxmlformats.org/officeDocument/2006/math" xmlns:v="urn:schemas-microsoft-com:vml" xmlns:wp14="http://schemas.microsoft.com/office/word/2010/wordprocessingDrawing" xmlns:wp="http://schemas.openxmlformats.org/drawingml/2006/wordprocessingDrawing" xmlns:w10="urn:schemas-microsoft-com:office:word" xmlns:w="http://schemas.openxmlformats.org/wordprocessingml/2006/main" xmlns:w14="http://schemas.microsoft.com/office/word/2010/wordml" xmlns:w15="http://schemas.microsoft.com/office/word/2012/wordml" xmlns:wpg="http://schemas.microsoft.com/office/word/2010/wordprocessingGroup" xmlns:wpi="http://schemas.microsoft.com/office/word/2010/wordprocessingInk" xmlns:wne="http://schemas.microsoft.com/office/word/2006/wordml" xmlns:wps="http://schemas.microsoft.com/office/word/2010/wordprocessingShape" mc:Ignorable="w14 w15 wp14">
+<file path=word/document.xml><?xml version="1.0" encoding="utf-8"?>
+<w:document xmlns:wpc="http://schemas.microsoft.com/office/word/2010/wordprocessingCanvas" xmlns:cx="http://schemas.microsoft.com/office/drawing/2014/chartex" xmlns:cx1="http://schemas.microsoft.com/office/drawing/2015/9/8/chartex" xmlns:cx2="http://schemas.microsoft.com/office/drawing/2015/10/21/chartex" xmlns:cx3="http://schemas.microsoft.com/office/drawing/2016/5/9/chartex" xmlns:cx4="http://schemas.microsoft.com/office/drawing/2016/5/10/chartex" xmlns:cx5="http://schemas.microsoft.com/office/drawing/2016/5/11/chartex" xmlns:cx6="http://schemas.microsoft.com/office/drawing/2016/5/12/chartex" xmlns:cx7="http://schemas.microsoft.com/office/drawing/2016/5/13/chartex" xmlns:cx8="http://schemas.microsoft.com/office/drawing/2016/5/14/chartex" xmlns:mc="http://schemas.openxmlformats.org/markup-compatibility/2006" xmlns:aink="http://schemas.microsoft.com/office/drawing/2016/ink" xmlns:am3d="http://schemas.microsoft.com/office/drawing/2017/model3d" xmlns:o="urn:schemas-microsoft-com:office:office" xmlns:r="http://schemas.openxmlformats.org/officeDocument/2006/relationships" xmlns:m="http://schemas.openxmlformats.org/officeDocument/2006/math" xmlns:v="urn:schemas-microsoft-com:vml" xmlns:wp14="http://schemas.microsoft.com/office/word/2010/wordprocessingDrawing" xmlns:wp="http://schemas.openxmlformats.org/drawingml/2006/wordprocessingDrawing" xmlns:w10="urn:schemas-microsoft-com:office:word" xmlns:w="http://schemas.openxmlformats.org/wordprocessingml/2006/main" xmlns:w14="http://schemas.microsoft.com/office/word/2010/wordml" xmlns:w15="http://schemas.microsoft.com/office/word/2012/wordml" xmlns:w16cid="http://schemas.microsoft.com/office/word/2016/wordml/cid" xmlns:w16se="http://schemas.microsoft.com/office/word/2015/wordml/symex" xmlns:wpg="http://schemas.microsoft.com/office/word/2010/wordprocessingGroup" xmlns:wpi="http://schemas.microsoft.com/office/word/2010/wordprocessingInk" xmlns:wne="http://schemas.microsoft.com/office/word/2006/wordml" xmlns:wps="http://schemas.microsoft.com/office/word/2010/wordprocessingShape" mc:Ignorable="w14 w15 w16se w16cid wp14">
   <w:body>
+    <w:p>
+      <w:pPr>
+        <w:pStyle w:val="Title"/>
+      </w:pPr>
+      <w:r>
+        <w:t>CITY Boost</w:t>
+      </w:r>
+    </w:p>
+    <w:p>
+      <w:pPr>
+        <w:pStyle w:val="Subtitle"/>
+      </w:pPr>
+      <w:r>
+        <w:t xml:space="preserve">A realistic view </w:t>
+      </w:r>
+      <w:r>
+        <w:t>of</w:t>
+      </w:r>
+      <w:r>
+        <w:t xml:space="preserve"> traffic density</w:t>
+      </w:r>
+      <w:r>
+        <w:t xml:space="preserve">. </w:t>
+      </w:r>
+    </w:p>
+    <w:p>
+      <w:pPr>
+        <w:spacing w:before="0" w:after="0" w:line="240" w:lineRule="auto"/>
+      </w:pPr>
+    </w:p>
+    <w:p>
+      <w:pPr>
+        <w:spacing w:before="0" w:after="0" w:line="240" w:lineRule="auto"/>
+      </w:pPr>
+    </w:p>
+    <w:p>
+      <w:pPr>
+        <w:spacing w:before="0" w:after="0" w:line="240" w:lineRule="auto"/>
+      </w:pPr>
+    </w:p>
+    <w:p>
+      <w:pPr>
+        <w:spacing w:before="0" w:after="0" w:line="240" w:lineRule="auto"/>
+      </w:pPr>
+      <w:r>
+        <w:t xml:space="preserve">// PICTURE here: On coming. </w:t>
+      </w:r>
+    </w:p>
+    <w:p>
+      <w:pPr>
+        <w:spacing w:before="0" w:after="0" w:line="240" w:lineRule="auto"/>
+      </w:pPr>
+    </w:p>
+    <w:p>
+      <w:pPr>
+        <w:spacing w:before="0" w:after="0" w:line="240" w:lineRule="auto"/>
+      </w:pPr>
+    </w:p>
+    <w:p>
+      <w:pPr>
+        <w:spacing w:before="0" w:after="0" w:line="240" w:lineRule="auto"/>
+      </w:pPr>
+    </w:p>
+    <w:p>
+      <w:pPr>
+        <w:spacing w:before="0" w:after="0" w:line="240" w:lineRule="auto"/>
+      </w:pPr>
+    </w:p>
+    <w:p>
+      <w:pPr>
+        <w:spacing w:before="0" w:after="0" w:line="240" w:lineRule="auto"/>
+      </w:pPr>
+    </w:p>
+    <w:p>
+      <w:pPr>
+        <w:spacing w:before="0" w:after="0" w:line="240" w:lineRule="auto"/>
+      </w:pPr>
+    </w:p>
+    <w:p>
+      <w:pPr>
+        <w:spacing w:before="0" w:after="0" w:line="240" w:lineRule="auto"/>
+      </w:pPr>
+    </w:p>
+    <w:p>
+      <w:pPr>
+        <w:spacing w:before="0" w:after="0" w:line="240" w:lineRule="auto"/>
+      </w:pPr>
+    </w:p>
+    <w:p>
+      <w:pPr>
+        <w:spacing w:before="0" w:after="0" w:line="240" w:lineRule="auto"/>
+      </w:pPr>
+    </w:p>
+    <w:p>
+      <w:pPr>
+        <w:spacing w:before="0" w:after="0" w:line="240" w:lineRule="auto"/>
+      </w:pPr>
+    </w:p>
+    <w:p>
+      <w:pPr>
+        <w:spacing w:before="0" w:after="0" w:line="240" w:lineRule="auto"/>
+      </w:pPr>
+    </w:p>
+    <w:p>
+      <w:pPr>
+        <w:spacing w:before="0" w:after="0" w:line="240" w:lineRule="auto"/>
+      </w:pPr>
+    </w:p>
+    <w:p>
+      <w:pPr>
+        <w:spacing w:before="0" w:after="0" w:line="240" w:lineRule="auto"/>
+      </w:pPr>
+    </w:p>
+    <w:p>
+      <w:pPr>
+        <w:spacing w:before="0" w:after="0" w:line="240" w:lineRule="auto"/>
+      </w:pPr>
+    </w:p>
+    <w:p>
+      <w:pPr>
+        <w:spacing w:before="0" w:after="0" w:line="240" w:lineRule="auto"/>
+      </w:pPr>
+    </w:p>
+    <w:p>
+      <w:pPr>
+        <w:spacing w:before="0" w:after="0" w:line="240" w:lineRule="auto"/>
+      </w:pPr>
+    </w:p>
+    <w:p>
+      <w:pPr>
+        <w:spacing w:before="0" w:after="0" w:line="240" w:lineRule="auto"/>
+      </w:pPr>
+    </w:p>
+    <w:p>
+      <w:pPr>
+        <w:spacing w:before="0" w:after="0" w:line="240" w:lineRule="auto"/>
+      </w:pPr>
+    </w:p>
+    <w:p>
+      <w:pPr>
+        <w:spacing w:before="0" w:after="0" w:line="240" w:lineRule="auto"/>
+      </w:pPr>
+    </w:p>
+    <w:p>
+      <w:pPr>
+        <w:spacing w:before="0" w:after="0" w:line="240" w:lineRule="auto"/>
+      </w:pPr>
+    </w:p>
+    <w:p>
+      <w:pPr>
+        <w:spacing w:before="0" w:after="0" w:line="240" w:lineRule="auto"/>
+      </w:pPr>
+    </w:p>
+    <w:p>
+      <w:pPr>
+        <w:spacing w:before="0" w:after="0" w:line="240" w:lineRule="auto"/>
+      </w:pPr>
+    </w:p>
+    <w:p>
+      <w:pPr>
+        <w:spacing w:before="0" w:after="0" w:line="240" w:lineRule="auto"/>
+      </w:pPr>
+    </w:p>
+    <w:p>
+      <w:pPr>
+        <w:spacing w:before="0" w:after="0" w:line="240" w:lineRule="auto"/>
+      </w:pPr>
+    </w:p>
+    <w:p>
+      <w:pPr>
+        <w:spacing w:before="0" w:after="0" w:line="240" w:lineRule="auto"/>
+      </w:pPr>
+    </w:p>
+    <w:p>
+      <w:pPr>
+        <w:spacing w:before="0" w:after="0" w:line="240" w:lineRule="auto"/>
+      </w:pPr>
+    </w:p>
+    <w:p>
+      <w:pPr>
+        <w:spacing w:before="0" w:after="0" w:line="240" w:lineRule="auto"/>
+      </w:pPr>
+    </w:p>
+    <w:p>
+      <w:pPr>
+        <w:spacing w:before="0" w:after="0" w:line="240" w:lineRule="auto"/>
+        <w:jc w:val="center"/>
+        <w:rPr>
+          <w:b/>
+          <w:sz w:val="28"/>
+          <w:szCs w:val="28"/>
+        </w:rPr>
+      </w:pPr>
+      <w:r>
+        <w:rPr>
+          <w:b/>
+          <w:sz w:val="28"/>
+          <w:szCs w:val="28"/>
+        </w:rPr>
+        <w:t>Team 07(</w:t>
+      </w:r>
+      <w:proofErr w:type="spellStart"/>
+      <w:r>
+        <w:rPr>
+          <w:b/>
+          <w:sz w:val="28"/>
+          <w:szCs w:val="28"/>
+        </w:rPr>
+        <w:t>WebFlow</w:t>
+      </w:r>
+      <w:proofErr w:type="spellEnd"/>
+      <w:r>
+        <w:rPr>
+          <w:b/>
+          <w:sz w:val="28"/>
+          <w:szCs w:val="28"/>
+        </w:rPr>
+        <w:t xml:space="preserve">): Zoe Fu, </w:t>
+      </w:r>
+      <w:proofErr w:type="spellStart"/>
+      <w:r>
+        <w:rPr>
+          <w:b/>
+          <w:sz w:val="28"/>
+          <w:szCs w:val="28"/>
+        </w:rPr>
+        <w:t>Ried</w:t>
+      </w:r>
+      <w:proofErr w:type="spellEnd"/>
+      <w:r>
+        <w:rPr>
+          <w:b/>
+          <w:sz w:val="28"/>
+          <w:szCs w:val="28"/>
+        </w:rPr>
+        <w:t xml:space="preserve"> Stagemeyer, Dat Nguyen.</w:t>
+      </w:r>
+    </w:p>
+    <w:p>
+      <w:pPr>
+        <w:spacing w:before="0" w:after="0" w:line="240" w:lineRule="auto"/>
+      </w:pPr>
+    </w:p>
+    <w:p>
+      <w:pPr>
+        <w:pStyle w:val="Heading1"/>
+      </w:pPr>
+      <w:r>
+        <w:lastRenderedPageBreak/>
+        <w:t>1</w:t>
+      </w:r>
+      <w:r>
+        <w:t xml:space="preserve">. </w:t>
+      </w:r>
+      <w:r>
+        <w:t>Introduction</w:t>
+      </w:r>
+    </w:p>
+    <w:p>
+      <w:pPr>
+        <w:pStyle w:val="Heading2"/>
+      </w:pPr>
+      <w:r>
+        <w:t xml:space="preserve">1.1 </w:t>
+      </w:r>
+      <w:r>
+        <w:t>Purpose</w:t>
+      </w:r>
+    </w:p>
+    <w:p w14:noSpellErr="1">
+      <w:r>
+        <w:rPr/>
+        <w:t xml:space="preserve">City Boost is a web application </w:t>
+      </w:r>
+      <w:r>
+        <w:rPr/>
+        <w:t>th</w:t>
+      </w:r>
+      <w:r>
+        <w:rPr/>
+        <w:t>a</w:t>
+      </w:r>
+      <w:r>
+        <w:rPr/>
+        <w:t>t lets the user, Mayor Mann,</w:t>
+      </w:r>
+      <w:r>
+        <w:rPr/>
+        <w:t xml:space="preserve"> manage traffic. It </w:t>
+      </w:r>
+      <w:r>
+        <w:rPr/>
+        <w:t xml:space="preserve">simulates </w:t>
+      </w:r>
+      <w:r>
+        <w:rPr/>
+        <w:t xml:space="preserve">the </w:t>
+      </w:r>
+      <w:r>
+        <w:rPr/>
+        <w:t xml:space="preserve">flow </w:t>
+      </w:r>
+      <w:r>
+        <w:rPr/>
+        <w:t>of traffic within a preloaded city map</w:t>
+      </w:r>
+      <w:r>
+        <w:rPr/>
+        <w:t>.  Relevant goals and desired features</w:t>
+      </w:r>
+      <w:r>
+        <w:rPr/>
+        <w:t xml:space="preserve"> of the application are explained below:</w:t>
+      </w:r>
+    </w:p>
+    <w:p w14:noSpellErr="1">
+      <w:pPr>
+        <w:pStyle w:val="ListParagraph"/>
+        <w:numPr>
+          <w:ilvl w:val="0"/>
+          <w:numId w:val="5"/>
+        </w:numPr>
+        <w:rPr/>
+      </w:pPr>
+      <w:r>
+        <w:rPr/>
+        <w:t>Structure and organize the entire traffic flow</w:t>
+      </w:r>
+      <w:r>
+        <w:rPr/>
+        <w:t xml:space="preserve"> for the city.</w:t>
+      </w:r>
+    </w:p>
+    <w:p w14:noSpellErr="1">
+      <w:pPr>
+        <w:pStyle w:val="ListParagraph"/>
+        <w:numPr>
+          <w:ilvl w:val="0"/>
+          <w:numId w:val="5"/>
+        </w:numPr>
+        <w:rPr/>
+      </w:pPr>
+      <w:r>
+        <w:rPr/>
+        <w:t>F</w:t>
+      </w:r>
+      <w:r>
+        <w:rPr/>
+        <w:t xml:space="preserve">acilitate fast, unbiased, and accurate </w:t>
+      </w:r>
+      <w:r>
+        <w:rPr/>
+        <w:t xml:space="preserve">interactions </w:t>
+      </w:r>
+      <w:r>
+        <w:rPr/>
+        <w:t>at each intersection</w:t>
+      </w:r>
+      <w:r>
+        <w:rPr/>
+        <w:t>.</w:t>
+      </w:r>
+    </w:p>
+    <w:p w14:noSpellErr="1">
+      <w:pPr>
+        <w:pStyle w:val="ListParagraph"/>
+        <w:numPr>
+          <w:ilvl w:val="0"/>
+          <w:numId w:val="5"/>
+        </w:numPr>
+        <w:rPr/>
+      </w:pPr>
+      <w:r>
+        <w:rPr/>
+        <w:t>H</w:t>
+      </w:r>
+      <w:r>
+        <w:rPr/>
+        <w:t xml:space="preserve">elp reduce cost and time of construction projects in </w:t>
+      </w:r>
+      <w:r>
+        <w:rPr/>
+        <w:t xml:space="preserve">the </w:t>
+      </w:r>
+      <w:r>
+        <w:rPr/>
+        <w:t xml:space="preserve">city. </w:t>
+      </w:r>
+    </w:p>
+    <w:p w14:noSpellErr="1">
+      <w:pPr>
+        <w:pStyle w:val="ListParagraph"/>
+        <w:numPr>
+          <w:ilvl w:val="0"/>
+          <w:numId w:val="5"/>
+        </w:numPr>
+        <w:rPr/>
+      </w:pPr>
+      <w:r>
+        <w:rPr/>
+        <w:t>Provide</w:t>
+      </w:r>
+      <w:r>
+        <w:rPr/>
+        <w:t xml:space="preserve"> a flexible, automated</w:t>
+      </w:r>
+      <w:r>
+        <w:rPr/>
+        <w:t>,</w:t>
+      </w:r>
+      <w:r>
+        <w:rPr/>
+        <w:t xml:space="preserve"> and interactive interface between the user and the program by showing live statistic</w:t>
+      </w:r>
+      <w:r>
+        <w:rPr/>
+        <w:t>s</w:t>
+      </w:r>
+      <w:r>
+        <w:rPr/>
+        <w:t xml:space="preserve"> of the traffic flow</w:t>
+      </w:r>
+      <w:r>
+        <w:rPr/>
+        <w:t>.</w:t>
+      </w:r>
+      <w:bookmarkStart w:name="_GoBack" w:id="0"/>
+      <w:bookmarkEnd w:id="0"/>
+    </w:p>
+    <w:p>
+      <w:pPr>
+        <w:pStyle w:val="Heading2"/>
+      </w:pPr>
+      <w:r>
+        <w:t xml:space="preserve">1.2 </w:t>
+      </w:r>
+      <w:r>
+        <w:t>Scope</w:t>
+      </w:r>
+    </w:p>
+    <w:p w14:noSpellErr="1">
+      <w:r>
+        <w:rPr/>
+        <w:t xml:space="preserve">Construction projects in high density </w:t>
+      </w:r>
+      <w:r>
+        <w:rPr/>
+        <w:t xml:space="preserve">urban areas have a large </w:t>
+      </w:r>
+      <w:r>
+        <w:rPr/>
+        <w:t xml:space="preserve">impact </w:t>
+      </w:r>
+      <w:r>
+        <w:rPr/>
+        <w:t>on traffic flows.  The city can</w:t>
+      </w:r>
+      <w:r>
+        <w:rPr/>
+        <w:t xml:space="preserve"> </w:t>
+      </w:r>
+      <w:r>
+        <w:rPr/>
+        <w:t>develop</w:t>
+      </w:r>
+      <w:r>
+        <w:rPr/>
+        <w:t xml:space="preserve"> </w:t>
+      </w:r>
+      <w:r>
+        <w:rPr/>
+        <w:t xml:space="preserve">more efficient </w:t>
+      </w:r>
+      <w:r>
+        <w:rPr/>
+        <w:t>solution</w:t>
+      </w:r>
+      <w:r>
+        <w:rPr/>
+        <w:t>s</w:t>
+      </w:r>
+      <w:r>
+        <w:rPr/>
+        <w:t xml:space="preserve"> for </w:t>
+      </w:r>
+      <w:r>
+        <w:rPr/>
+        <w:t xml:space="preserve">expansion/redevelopment </w:t>
+      </w:r>
+      <w:r>
+        <w:rPr/>
+        <w:t>project</w:t>
+      </w:r>
+      <w:r>
+        <w:rPr/>
+        <w:t>s</w:t>
+      </w:r>
+      <w:r>
+        <w:rPr/>
+        <w:t xml:space="preserve"> by simulating </w:t>
+      </w:r>
+      <w:r>
+        <w:rPr/>
+        <w:t>po</w:t>
+      </w:r>
+      <w:r>
+        <w:rPr/>
+        <w:t>t</w:t>
+      </w:r>
+      <w:r>
+        <w:rPr/>
+        <w:t>ential t</w:t>
+      </w:r>
+      <w:r>
+        <w:rPr/>
+        <w:t>raffic flow</w:t>
+      </w:r>
+      <w:r>
+        <w:rPr/>
+        <w:t>s.  This will allow them to investigate</w:t>
+      </w:r>
+      <w:r>
+        <w:rPr/>
+        <w:t xml:space="preserve"> the impact of changing traffic component </w:t>
+      </w:r>
+      <w:r>
+        <w:rPr/>
+        <w:t xml:space="preserve">placement (stop lights, stop signs, etc.) </w:t>
+      </w:r>
+      <w:r>
+        <w:rPr/>
+        <w:t>at intersections</w:t>
+      </w:r>
+      <w:r>
+        <w:rPr/>
+        <w:t xml:space="preserve"> to determine their optimal combinations/locations.   The ability to run simulations to determine the optimal placement of traffic components will minimize delays and the loss of productivity resulting from them.  This means the developed application will give people and companies more time and money across the whole city.  </w:t>
+      </w:r>
+    </w:p>
+    <w:p>
+      <w:pPr>
+        <w:pStyle w:val="Heading2"/>
+      </w:pPr>
+      <w:r>
+        <w:t xml:space="preserve">1.3 </w:t>
+      </w:r>
+      <w:r>
+        <w:t>Core of the system</w:t>
+      </w:r>
+    </w:p>
+    <w:p>
+      <w:r>
+        <w:t>Application will be able to:</w:t>
+      </w:r>
+    </w:p>
+    <w:p w14:noSpellErr="1">
+      <w:pPr>
+        <w:pStyle w:val="ListParagraph"/>
+        <w:numPr>
+          <w:ilvl w:val="0"/>
+          <w:numId w:val="4"/>
+        </w:numPr>
+        <w:rPr/>
+      </w:pPr>
+      <w:r>
+        <w:rPr/>
+        <w:t xml:space="preserve">Allow user to dynamically create city map or load map from csv files. </w:t>
+      </w:r>
+    </w:p>
+    <w:p w14:noSpellErr="1">
+      <w:pPr>
+        <w:pStyle w:val="ListParagraph"/>
+        <w:numPr>
+          <w:ilvl w:val="0"/>
+          <w:numId w:val="4"/>
+        </w:numPr>
+        <w:rPr/>
+      </w:pPr>
+      <w:r>
+        <w:rPr/>
+        <w:t xml:space="preserve">Allow user to adjust </w:t>
+      </w:r>
+      <w:r>
+        <w:rPr/>
+        <w:t>the start/stop locations and number of cars.</w:t>
+      </w:r>
+    </w:p>
+    <w:p w14:noSpellErr="1">
+      <w:pPr>
+        <w:pStyle w:val="ListParagraph"/>
+        <w:numPr>
+          <w:ilvl w:val="0"/>
+          <w:numId w:val="4"/>
+        </w:numPr>
+        <w:rPr/>
+      </w:pPr>
+      <w:r>
+        <w:rPr/>
+        <w:t>Allow user to adjust the location and combinations of traffic components (traffic lights, stop signs).</w:t>
+      </w:r>
+    </w:p>
+    <w:p w14:noSpellErr="1">
+      <w:pPr>
+        <w:pStyle w:val="ListParagraph"/>
+        <w:numPr>
+          <w:ilvl w:val="0"/>
+          <w:numId w:val="4"/>
+        </w:numPr>
+        <w:rPr/>
+      </w:pPr>
+      <w:r>
+        <w:rPr/>
+        <w:t xml:space="preserve">Allow user to run multiple traffic simulations. </w:t>
+      </w:r>
+    </w:p>
+    <w:p w14:noSpellErr="1">
+      <w:pPr>
+        <w:pStyle w:val="ListParagraph"/>
+        <w:numPr>
+          <w:ilvl w:val="0"/>
+          <w:numId w:val="4"/>
+        </w:numPr>
+        <w:rPr/>
+      </w:pPr>
+      <w:r>
+        <w:rPr/>
+        <w:t>Provide a GUI that allow</w:t>
+      </w:r>
+      <w:r>
+        <w:rPr/>
+        <w:t>s</w:t>
+      </w:r>
+      <w:r>
+        <w:rPr/>
+        <w:t xml:space="preserve"> user to drag and drop traffic components.</w:t>
+      </w:r>
+    </w:p>
+    <w:p w14:noSpellErr="1">
+      <w:pPr>
+        <w:pStyle w:val="ListParagraph"/>
+        <w:numPr>
+          <w:ilvl w:val="0"/>
+          <w:numId w:val="4"/>
+        </w:numPr>
+        <w:rPr/>
+      </w:pPr>
+      <w:r>
+        <w:rPr/>
+        <w:t xml:space="preserve">Provide </w:t>
+      </w:r>
+      <w:r>
+        <w:rPr/>
+        <w:t xml:space="preserve">a </w:t>
+      </w:r>
+      <w:r>
+        <w:rPr/>
+        <w:t xml:space="preserve">window to show </w:t>
+      </w:r>
+      <w:r>
+        <w:rPr/>
+        <w:t xml:space="preserve">live </w:t>
+      </w:r>
+      <w:r>
+        <w:rPr/>
+        <w:t>traffic flow</w:t>
+      </w:r>
+      <w:r>
+        <w:rPr/>
+        <w:t xml:space="preserve"> statistics</w:t>
+      </w:r>
+      <w:r>
+        <w:rPr/>
+        <w:t xml:space="preserve">. </w:t>
+      </w:r>
+    </w:p>
+    <w:p w14:noSpellErr="1">
+      <w:pPr>
+        <w:pStyle w:val="ListParagraph"/>
+        <w:numPr>
+          <w:ilvl w:val="0"/>
+          <w:numId w:val="4"/>
+        </w:numPr>
+        <w:rPr/>
+      </w:pPr>
+      <w:r>
+        <w:rPr/>
+        <w:t xml:space="preserve">Display a </w:t>
+      </w:r>
+      <w:r>
+        <w:rPr/>
+        <w:t xml:space="preserve">full </w:t>
+      </w:r>
+      <w:r>
+        <w:rPr/>
+        <w:t>rep</w:t>
+      </w:r>
+      <w:r>
+        <w:rPr/>
+        <w:t>o</w:t>
+      </w:r>
+      <w:r>
+        <w:rPr/>
+        <w:t>rt o</w:t>
+      </w:r>
+      <w:r>
+        <w:rPr/>
+        <w:t xml:space="preserve">f the traffic </w:t>
+      </w:r>
+      <w:r>
+        <w:rPr/>
+        <w:t xml:space="preserve">flow </w:t>
+      </w:r>
+      <w:r>
+        <w:rPr/>
+        <w:t xml:space="preserve">at the </w:t>
+      </w:r>
+      <w:r>
+        <w:rPr/>
+        <w:t xml:space="preserve">completion </w:t>
+      </w:r>
+      <w:r>
+        <w:rPr/>
+        <w:t>of a</w:t>
+      </w:r>
+      <w:r>
+        <w:rPr/>
+        <w:t xml:space="preserve"> simulation run</w:t>
+      </w:r>
+      <w:r>
+        <w:rPr/>
+        <w:t xml:space="preserve">. </w:t>
+      </w:r>
+    </w:p>
+    <w:p>
+      <w:pPr>
+        <w:pStyle w:val="Heading2"/>
+      </w:pPr>
+      <w:r>
+        <w:t xml:space="preserve">1.4 </w:t>
+      </w:r>
+      <w:r>
+        <w:t>Objectives and Success Criteria</w:t>
+      </w:r>
+    </w:p>
+    <w:p>
+      <w:r>
+        <w:rPr/>
+        <w:t xml:space="preserve">Our product will closely simulate actual city traffic for the Mayor. This will give him the most realistic and accurate look of the traffic flows to find the optimal placement of traffic components.  </w:t>
+      </w:r>
+      <w:r>
+        <w:rPr/>
+        <w:t xml:space="preserve">The optimal placement of components is defined as getting the most cars to their destination the fastest.  </w:t>
+      </w:r>
+      <w:r>
+        <w:rPr/>
+        <w:t>The system should allow multiple simulations to be run with various combinations/placements to be analyzed.  A simulation is finished once every car on the map reaches their destination, however the user can terminate the current simulation at any time.   Many c</w:t>
+      </w:r>
+      <w:r>
+        <w:rPr/>
+        <w:t xml:space="preserve">onstraints </w:t>
+      </w:r>
+      <w:r>
+        <w:rPr/>
+        <w:t>will be included, first, all moving traffic components (</w:t>
+      </w:r>
+      <w:proofErr w:type="spellStart"/>
+      <w:r>
+        <w:rPr/>
+        <w:t>i.e</w:t>
+      </w:r>
+      <w:proofErr w:type="spellEnd"/>
+      <w:r>
+        <w:rPr/>
+        <w:t xml:space="preserve"> cars) will be moving at the same speed and making consistent turning decisions at each intersection. The simulation will be running in a one-time thread.</w:t>
+      </w:r>
+    </w:p>
+    <w:p>
+      <w:pPr>
+        <w:pStyle w:val="Heading2"/>
+      </w:pPr>
+      <w:r>
+        <w:lastRenderedPageBreak/>
+        <w:t xml:space="preserve">1.5 </w:t>
+      </w:r>
+      <w:r>
+        <w:t>Definitions, Acronyms, and Abbreviations</w:t>
+      </w:r>
+    </w:p>
+    <w:p w14:noSpellErr="1">
+      <w:r>
+        <w:rPr/>
+        <w:t>OOP: Programming language model organized around objects rather than “actions” and data rather than logics</w:t>
+      </w:r>
+    </w:p>
+    <w:p w14:noSpellErr="1">
+      <w:r>
+        <w:rPr/>
+        <w:t>UML: Diagram based on the UML (Unified Modeling language) with the purpose of visually representing a system along with its main actors, role.</w:t>
+      </w:r>
+    </w:p>
+    <w:p>
+      <w:r>
+        <w:t>Intersection:</w:t>
+      </w:r>
+      <w:r>
+        <w:t xml:space="preserve"> An area shared by two or more roads. </w:t>
+      </w:r>
+    </w:p>
+    <w:p>
+      <w:r>
+        <w:t>Tile:</w:t>
+      </w:r>
+      <w:r>
+        <w:t xml:space="preserve"> a </w:t>
+      </w:r>
+      <w:r>
+        <w:t xml:space="preserve">smallest countable unit on the </w:t>
+      </w:r>
+      <w:r>
+        <w:t xml:space="preserve">City Boost simulation map. </w:t>
+      </w:r>
+    </w:p>
+    <w:p>
+      <w:r>
+        <w:t>GUI:</w:t>
+      </w:r>
+      <w:r>
+        <w:t xml:space="preserve"> Graphical User Interface.</w:t>
+      </w:r>
+    </w:p>
+    <w:p>
+      <w:r>
+        <w:t>Time thread</w:t>
+      </w:r>
+      <w:r>
+        <w:t>:</w:t>
+      </w:r>
+      <w:r>
+        <w:t xml:space="preserve"> </w:t>
+      </w:r>
+      <w:r>
+        <w:t xml:space="preserve">the smallest sequence of programmed instruction that can be managed independently by a scheduler. </w:t>
+      </w:r>
+    </w:p>
+    <w:p>
+      <w:r>
+        <w:t>Turn:</w:t>
+      </w:r>
+      <w:r>
+        <w:t xml:space="preserve"> Action that each car agents will take at intersection</w:t>
+      </w:r>
+    </w:p>
+    <w:p>
+      <w:r>
+        <w:t>Q</w:t>
+      </w:r>
+      <w:r>
+        <w:t xml:space="preserve"> </w:t>
+      </w:r>
+      <w:proofErr w:type="gramStart"/>
+      <w:r>
+        <w:t xml:space="preserve">Learning </w:t>
+      </w:r>
+      <w:r>
+        <w:t>:</w:t>
+      </w:r>
+      <w:proofErr w:type="gramEnd"/>
+      <w:r>
+        <w:t xml:space="preserve"> Learning process of an agents(cars) </w:t>
+      </w:r>
+      <w:r>
+        <w:t xml:space="preserve">which agents are givens </w:t>
+      </w:r>
+      <w:r>
+        <w:t xml:space="preserve">history and current state , possible actions, rewards from start, and next actions </w:t>
+      </w:r>
+      <w:r>
+        <w:t xml:space="preserve">as learning process. Where Q is </w:t>
+      </w:r>
+      <w:r>
+        <w:t xml:space="preserve">a policy which optimize the </w:t>
+      </w:r>
+      <w:r>
+        <w:t>state and action pair.</w:t>
+      </w:r>
+    </w:p>
+    <w:p>
+      <w:r>
+        <w:t xml:space="preserve">Convolution Neural </w:t>
+      </w:r>
+      <w:proofErr w:type="gramStart"/>
+      <w:r>
+        <w:t>Network(</w:t>
+      </w:r>
+      <w:proofErr w:type="gramEnd"/>
+      <w:r>
+        <w:t>CNN):</w:t>
+      </w:r>
+      <w:r>
+        <w:t xml:space="preserve"> Type of classification technique used in image classification</w:t>
+      </w:r>
+      <w:r>
+        <w:t>. Where learned parameter will be convolution filter.</w:t>
+      </w:r>
+    </w:p>
+    <w:p>
+      <w:pPr>
+        <w:pStyle w:val="Heading2"/>
+      </w:pPr>
+      <w:r>
+        <w:t xml:space="preserve">1.6 </w:t>
+      </w:r>
+      <w:r>
+        <w:t>References</w:t>
+      </w:r>
+    </w:p>
+    <w:p>
+      <w:hyperlink w:history="1" r:id="rId8">
+        <w:r>
+          <w:rPr>
+            <w:rStyle w:val="Hyperlink"/>
+          </w:rPr>
+          <w:t>https://searchmicroservices.techtarget.com/definition/object-oriented-programming-OOP</w:t>
+        </w:r>
+      </w:hyperlink>
+    </w:p>
+    <w:p>
+      <w:hyperlink w:history="1" r:id="rId9">
+        <w:r>
+          <w:rPr>
+            <w:rStyle w:val="Hyperlink"/>
+          </w:rPr>
+          <w:t>https://tallyfy.com/uml-diagram/</w:t>
+        </w:r>
+      </w:hyperlink>
+    </w:p>
+    <w:p>
+      <w:pPr>
+        <w:pStyle w:val="Heading1"/>
+      </w:pPr>
+      <w:r>
+        <w:t xml:space="preserve">2. </w:t>
+      </w:r>
+      <w:r>
+        <w:t>Current System</w:t>
+      </w:r>
+    </w:p>
+    <w:p w14:noSpellErr="1">
+      <w:r>
+        <w:rPr/>
+        <w:t>N/A</w:t>
+      </w:r>
+    </w:p>
+    <w:p>
+      <w:pPr>
+        <w:pStyle w:val="Heading1"/>
+      </w:pPr>
+      <w:r>
+        <w:t xml:space="preserve">3. </w:t>
+      </w:r>
+      <w:r>
+        <w:t>Proposed System</w:t>
+      </w:r>
+    </w:p>
+    <w:p>
+      <w:pPr>
+        <w:pStyle w:val="Heading2"/>
+      </w:pPr>
+      <w:r>
+        <w:t xml:space="preserve">3.1 </w:t>
+      </w:r>
+      <w:r>
+        <w:t>Overview</w:t>
+      </w:r>
+    </w:p>
+    <w:p w14:noSpellErr="1">
+      <w:r>
+        <w:rPr/>
+        <w:t xml:space="preserve">The proposed system must allow Mayor Mann to efficiently determine the optimal placement of traffic components (traffic lights, stop signs) throughout the city.  This will be done by creating an application that lets him run multiple simulations using various locations and combinations of those traffic components.  He will also be able to change the number of cars and their start/end points.  Various statistics and reports will be output to allow the user to determine what combination is most desirable.  </w:t>
+      </w:r>
+    </w:p>
+    <w:p>
+      <w:pPr>
+        <w:pStyle w:val="Heading2"/>
+      </w:pPr>
+      <w:r>
+        <w:t xml:space="preserve">3.2 </w:t>
+      </w:r>
+      <w:r>
+        <w:t>Functional Requirements</w:t>
+      </w:r>
+    </w:p>
+    <w:p w14:noSpellErr="1">
+      <w:r>
+        <w:rPr/>
+        <w:t xml:space="preserve">F1. </w:t>
+      </w:r>
+      <w:r>
+        <w:rPr/>
+        <w:t xml:space="preserve">Run multiple simulations </w:t>
+      </w:r>
+    </w:p>
+    <w:p w14:noSpellErr="1">
+      <w:r>
+        <w:rPr/>
+        <w:t xml:space="preserve">F2. </w:t>
+      </w:r>
+      <w:r>
+        <w:rPr/>
+        <w:t xml:space="preserve">Let user change the location of traffic components </w:t>
+      </w:r>
+    </w:p>
+    <w:p w14:noSpellErr="1">
+      <w:r>
+        <w:rPr/>
+        <w:t xml:space="preserve">F3. </w:t>
+      </w:r>
+      <w:r>
+        <w:rPr/>
+        <w:t xml:space="preserve">Let user change the combination of traffic components </w:t>
+      </w:r>
+    </w:p>
+    <w:p w14:noSpellErr="1">
+      <w:pPr>
+        <w:pStyle w:val="Normal"/>
+      </w:pPr>
+      <w:r>
+        <w:rPr/>
+        <w:t>F4. Analyze traffic performance</w:t>
+      </w:r>
+    </w:p>
+    <w:p w14:noSpellErr="1">
+      <w:pPr>
+        <w:pStyle w:val="Normal"/>
+      </w:pPr>
+      <w:r>
+        <w:rPr/>
+        <w:t xml:space="preserve">F5. Allow user to change number of cars  </w:t>
+      </w:r>
+    </w:p>
+    <w:p w14:noSpellErr="1">
+      <w:pPr>
+        <w:pStyle w:val="Normal"/>
+      </w:pPr>
+      <w:r>
+        <w:rPr/>
+        <w:t>F6. Allow user to change start/end locations for each car</w:t>
+      </w:r>
+    </w:p>
+    <w:p w14:noSpellErr="1">
+      <w:pPr>
+        <w:pStyle w:val="Normal"/>
+      </w:pPr>
+      <w:r>
+        <w:rPr/>
+        <w:t>F7. Allow user to change the layout of the map</w:t>
+      </w:r>
+    </w:p>
+    <w:p>
+      <w:pPr>
+        <w:pStyle w:val="Heading2"/>
+      </w:pPr>
+      <w:r>
+        <w:t xml:space="preserve">3.3 </w:t>
+      </w:r>
+      <w:r>
+        <w:t>Nonfunctional Requirements</w:t>
+      </w:r>
+    </w:p>
+    <w:p>
+      <w:r>
+        <w:t>N1. Be sure to provide unique requirement identifiers for traceability</w:t>
+      </w:r>
+    </w:p>
+    <w:p>
+      <w:r>
+        <w:t>N2. Yada</w:t>
+      </w:r>
+    </w:p>
+    <w:p>
+      <w:r>
+        <w:t>N3. Yada</w:t>
+      </w:r>
+    </w:p>
+    <w:p>
+      <w:pPr>
+        <w:pStyle w:val="Heading2"/>
+      </w:pPr>
+      <w:r>
+        <w:t xml:space="preserve">3.4 </w:t>
+      </w:r>
+      <w:r>
+        <w:t>System Models</w:t>
+      </w:r>
+    </w:p>
+    <w:p>
+      <w:pPr>
+        <w:pStyle w:val="Heading3"/>
+      </w:pPr>
+      <w:r>
+        <w:t>Use Case Model</w:t>
+      </w:r>
+    </w:p>
+    <w:p w14:noSpellErr="1">
+      <w:r>
+        <w:rPr/>
+        <w:t>TBD</w:t>
+      </w:r>
+    </w:p>
+    <w:p>
+      <w:pPr>
+        <w:pStyle w:val="Heading3"/>
+      </w:pPr>
+      <w:r>
+        <w:t>Structural Model</w:t>
+      </w:r>
+    </w:p>
+    <w:p w14:noSpellErr="1">
+      <w:r>
+        <w:rPr/>
+        <w:t>TBD</w:t>
+      </w:r>
+    </w:p>
+    <w:p>
+      <w:pPr>
+        <w:pStyle w:val="Heading3"/>
+      </w:pPr>
+      <w:r>
+        <w:t>Behavioral Model</w:t>
+      </w:r>
+    </w:p>
+    <w:p w14:noSpellErr="1">
+      <w:r>
+        <w:rPr/>
+        <w:t>TBD</w:t>
+      </w:r>
+    </w:p>
+    <w:p>
+      <w:pPr>
+        <w:pStyle w:val="Heading3"/>
+      </w:pPr>
+      <w:r>
+        <w:t>User Interface: Navigational Paths and Screen Mockups</w:t>
+      </w:r>
+    </w:p>
+    <w:p>
+      <w:r>
+        <w:rPr/>
+        <w:t>TBD</w:t>
+      </w:r>
+    </w:p>
+    <w:p>
+      <w:pPr>
+        <w:pStyle w:val="Heading1"/>
+      </w:pPr>
+      <w:r>
+        <w:t>Glossary</w:t>
+      </w:r>
+    </w:p>
+    <w:p>
+      <w:r>
+        <w:t>Yada</w:t>
+      </w:r>
+    </w:p>
+    <w:p/>
     <w:p/>
     <w:sectPr>
+      <w:headerReference w:type="default" r:id="rId10"/>
+      <w:footerReference w:type="default" r:id="rId11"/>
       <w:pgSz w:w="12240" w:h="15840" w:orient="portrait"/>
-      <w:pgMar w:top="1440" w:right="1440" w:bottom="1440" w:left="1440" w:header="720" w:footer="720" w:gutter="0"/>
+      <w:pgMar w:top="720" w:right="1440" w:bottom="1440" w:left="1440" w:header="720" w:footer="720" w:gutter="0"/>
       <w:cols w:space="720"/>
       <w:docGrid w:linePitch="360"/>
-      <w:headerReference w:type="default" r:id="Rabf9d151fc524a6b"/>
-      <w:footerReference w:type="default" r:id="R4f10c3fc10f742a6"/>
     </w:sectPr>
   </w:body>
 </w:document>
 </file>
 
-<file path=word/footer.xml><?xml version="1.0" encoding="utf-8"?>
-<w:ftr xmlns:w14="http://schemas.microsoft.com/office/word/2010/wordml" xmlns:w="http://schemas.openxmlformats.org/wordprocessingml/2006/main">
+<file path=word/endnotes.xml><?xml version="1.0" encoding="utf-8"?>
+<w:endnotes xmlns:wpc="http://schemas.microsoft.com/office/word/2010/wordprocessingCanvas" xmlns:cx="http://schemas.microsoft.com/office/drawing/2014/chartex" xmlns:cx1="http://schemas.microsoft.com/office/drawing/2015/9/8/chartex" xmlns:cx2="http://schemas.microsoft.com/office/drawing/2015/10/21/chartex" xmlns:cx3="http://schemas.microsoft.com/office/drawing/2016/5/9/chartex" xmlns:cx4="http://schemas.microsoft.com/office/drawing/2016/5/10/chartex" xmlns:cx5="http://schemas.microsoft.com/office/drawing/2016/5/11/chartex" xmlns:cx6="http://schemas.microsoft.com/office/drawing/2016/5/12/chartex" xmlns:cx7="http://schemas.microsoft.com/office/drawing/2016/5/13/chartex" xmlns:cx8="http://schemas.microsoft.com/office/drawing/2016/5/14/chartex" xmlns:mc="http://schemas.openxmlformats.org/markup-compatibility/2006" xmlns:aink="http://schemas.microsoft.com/office/drawing/2016/ink" xmlns:am3d="http://schemas.microsoft.com/office/drawing/2017/model3d" xmlns:o="urn:schemas-microsoft-com:office:office" xmlns:r="http://schemas.openxmlformats.org/officeDocument/2006/relationships" xmlns:m="http://schemas.openxmlformats.org/officeDocument/2006/math" xmlns:v="urn:schemas-microsoft-com:vml" xmlns:wp14="http://schemas.microsoft.com/office/word/2010/wordprocessingDrawing" xmlns:wp="http://schemas.openxmlformats.org/drawingml/2006/wordprocessingDrawing" xmlns:w10="urn:schemas-microsoft-com:office:word" xmlns:w="http://schemas.openxmlformats.org/wordprocessingml/2006/main" xmlns:w14="http://schemas.microsoft.com/office/word/2010/wordml" xmlns:w15="http://schemas.microsoft.com/office/word/2012/wordml" xmlns:w16cid="http://schemas.microsoft.com/office/word/2016/wordml/cid" xmlns:w16se="http://schemas.microsoft.com/office/word/2015/wordml/symex" xmlns:wpg="http://schemas.microsoft.com/office/word/2010/wordprocessingGroup" xmlns:wpi="http://schemas.microsoft.com/office/word/2010/wordprocessingInk" xmlns:wne="http://schemas.microsoft.com/office/word/2006/wordml" xmlns:wps="http://schemas.microsoft.com/office/word/2010/wordprocessingShape" mc:Ignorable="w14 w15 w16se w16cid wp14">
+  <w:endnote w:type="separator" w:id="-1">
+    <w:p>
+      <w:pPr>
+        <w:spacing w:before="0" w:after="0" w:line="240" w:lineRule="auto"/>
+      </w:pPr>
+      <w:r>
+        <w:separator/>
+      </w:r>
+    </w:p>
+  </w:endnote>
+  <w:endnote w:type="continuationSeparator" w:id="0">
+    <w:p>
+      <w:pPr>
+        <w:spacing w:before="0" w:after="0" w:line="240" w:lineRule="auto"/>
+      </w:pPr>
+      <w:r>
+        <w:continuationSeparator/>
+      </w:r>
+    </w:p>
+  </w:endnote>
+  <w:endnote w:type="continuationNotice" w:id="1">
+    <w:p>
+      <w:pPr>
+        <w:spacing w:before="0" w:after="0" w:line="240" w:lineRule="auto"/>
+      </w:pPr>
+    </w:p>
+  </w:endnote>
+</w:endnotes>
+</file>
+
+<file path=word/footer1.xml><?xml version="1.0" encoding="utf-8"?>
+<w:ftr xmlns:wpc="http://schemas.microsoft.com/office/word/2010/wordprocessingCanvas" xmlns:cx="http://schemas.microsoft.com/office/drawing/2014/chartex" xmlns:cx1="http://schemas.microsoft.com/office/drawing/2015/9/8/chartex" xmlns:cx2="http://schemas.microsoft.com/office/drawing/2015/10/21/chartex" xmlns:cx3="http://schemas.microsoft.com/office/drawing/2016/5/9/chartex" xmlns:cx4="http://schemas.microsoft.com/office/drawing/2016/5/10/chartex" xmlns:cx5="http://schemas.microsoft.com/office/drawing/2016/5/11/chartex" xmlns:cx6="http://schemas.microsoft.com/office/drawing/2016/5/12/chartex" xmlns:cx7="http://schemas.microsoft.com/office/drawing/2016/5/13/chartex" xmlns:cx8="http://schemas.microsoft.com/office/drawing/2016/5/14/chartex" xmlns:mc="http://schemas.openxmlformats.org/markup-compatibility/2006" xmlns:aink="http://schemas.microsoft.com/office/drawing/2016/ink" xmlns:am3d="http://schemas.microsoft.com/office/drawing/2017/model3d" xmlns:o="urn:schemas-microsoft-com:office:office" xmlns:r="http://schemas.openxmlformats.org/officeDocument/2006/relationships" xmlns:m="http://schemas.openxmlformats.org/officeDocument/2006/math" xmlns:v="urn:schemas-microsoft-com:vml" xmlns:wp14="http://schemas.microsoft.com/office/word/2010/wordprocessingDrawing" xmlns:wp="http://schemas.openxmlformats.org/drawingml/2006/wordprocessingDrawing" xmlns:w10="urn:schemas-microsoft-com:office:word" xmlns:w="http://schemas.openxmlformats.org/wordprocessingml/2006/main" xmlns:w14="http://schemas.microsoft.com/office/word/2010/wordml" xmlns:w15="http://schemas.microsoft.com/office/word/2012/wordml" xmlns:w16cid="http://schemas.microsoft.com/office/word/2016/wordml/cid" xmlns:w16se="http://schemas.microsoft.com/office/word/2015/wordml/symex" xmlns:wpg="http://schemas.microsoft.com/office/word/2010/wordprocessingGroup" xmlns:wpi="http://schemas.microsoft.com/office/word/2010/wordprocessingInk" xmlns:wne="http://schemas.microsoft.com/office/word/2006/wordml" xmlns:wps="http://schemas.microsoft.com/office/word/2010/wordprocessingShape" mc:Ignorable="w14 w15 w16se w16cid wp14">
   <w:tbl>
     <w:tblPr>
-      <w:tblStyle w:val="TableNormal"/>
-      <w:bidiVisual w:val="0"/>
       <w:tblW w:w="0" w:type="auto"/>
       <w:tblLayout w:type="fixed"/>
       <w:tblLook w:val="04A0" w:firstRow="1" w:lastRow="0" w:firstColumn="1" w:lastColumn="0" w:noHBand="0" w:noVBand="1"/>
@@ -34,26 +1228,19 @@
       <w:tc>
         <w:tcPr>
           <w:tcW w:w="3120" w:type="dxa"/>
-          <w:tcMar/>
         </w:tcPr>
         <w:p>
           <w:pPr>
-            <w:pStyle w:val="Header"/>
-            <w:bidi w:val="0"/>
             <w:ind w:left="-115"/>
-            <w:jc w:val="left"/>
           </w:pPr>
         </w:p>
       </w:tc>
       <w:tc>
         <w:tcPr>
           <w:tcW w:w="3120" w:type="dxa"/>
-          <w:tcMar/>
         </w:tcPr>
         <w:p>
           <w:pPr>
-            <w:pStyle w:val="Header"/>
-            <w:bidi w:val="0"/>
             <w:jc w:val="center"/>
           </w:pPr>
         </w:p>
@@ -61,67 +1248,127 @@
       <w:tc>
         <w:tcPr>
           <w:tcW w:w="3120" w:type="dxa"/>
-          <w:tcMar/>
         </w:tcPr>
         <w:p>
           <w:pPr>
-            <w:pStyle w:val="Header"/>
-            <w:bidi w:val="0"/>
             <w:ind w:right="-115"/>
             <w:jc w:val="right"/>
           </w:pPr>
+          <w:r>
+            <w:fldChar w:fldCharType="begin"/>
+          </w:r>
+          <w:r>
+            <w:instrText>PAGE</w:instrText>
+          </w:r>
+          <w:r>
+            <w:fldChar w:fldCharType="separate"/>
+          </w:r>
+          <w:r>
+            <w:rPr>
+              <w:noProof/>
+            </w:rPr>
+            <w:t>1</w:t>
+          </w:r>
+          <w:r>
+            <w:fldChar w:fldCharType="end"/>
+          </w:r>
         </w:p>
       </w:tc>
     </w:tr>
   </w:tbl>
-  <w:p>
-    <w:pPr>
-      <w:pStyle w:val="Footer"/>
-      <w:bidi w:val="0"/>
-    </w:pPr>
-  </w:p>
+  <w:p/>
 </w:ftr>
 </file>
 
-<file path=word/header.xml><?xml version="1.0" encoding="utf-8"?>
-<w:hdr xmlns:w14="http://schemas.microsoft.com/office/word/2010/wordml" xmlns:w="http://schemas.openxmlformats.org/wordprocessingml/2006/main">
+<file path=word/footnotes.xml><?xml version="1.0" encoding="utf-8"?>
+<w:footnotes xmlns:wpc="http://schemas.microsoft.com/office/word/2010/wordprocessingCanvas" xmlns:cx="http://schemas.microsoft.com/office/drawing/2014/chartex" xmlns:cx1="http://schemas.microsoft.com/office/drawing/2015/9/8/chartex" xmlns:cx2="http://schemas.microsoft.com/office/drawing/2015/10/21/chartex" xmlns:cx3="http://schemas.microsoft.com/office/drawing/2016/5/9/chartex" xmlns:cx4="http://schemas.microsoft.com/office/drawing/2016/5/10/chartex" xmlns:cx5="http://schemas.microsoft.com/office/drawing/2016/5/11/chartex" xmlns:cx6="http://schemas.microsoft.com/office/drawing/2016/5/12/chartex" xmlns:cx7="http://schemas.microsoft.com/office/drawing/2016/5/13/chartex" xmlns:cx8="http://schemas.microsoft.com/office/drawing/2016/5/14/chartex" xmlns:mc="http://schemas.openxmlformats.org/markup-compatibility/2006" xmlns:aink="http://schemas.microsoft.com/office/drawing/2016/ink" xmlns:am3d="http://schemas.microsoft.com/office/drawing/2017/model3d" xmlns:o="urn:schemas-microsoft-com:office:office" xmlns:r="http://schemas.openxmlformats.org/officeDocument/2006/relationships" xmlns:m="http://schemas.openxmlformats.org/officeDocument/2006/math" xmlns:v="urn:schemas-microsoft-com:vml" xmlns:wp14="http://schemas.microsoft.com/office/word/2010/wordprocessingDrawing" xmlns:wp="http://schemas.openxmlformats.org/drawingml/2006/wordprocessingDrawing" xmlns:w10="urn:schemas-microsoft-com:office:word" xmlns:w="http://schemas.openxmlformats.org/wordprocessingml/2006/main" xmlns:w14="http://schemas.microsoft.com/office/word/2010/wordml" xmlns:w15="http://schemas.microsoft.com/office/word/2012/wordml" xmlns:w16cid="http://schemas.microsoft.com/office/word/2016/wordml/cid" xmlns:w16se="http://schemas.microsoft.com/office/word/2015/wordml/symex" xmlns:wpg="http://schemas.microsoft.com/office/word/2010/wordprocessingGroup" xmlns:wpi="http://schemas.microsoft.com/office/word/2010/wordprocessingInk" xmlns:wne="http://schemas.microsoft.com/office/word/2006/wordml" xmlns:wps="http://schemas.microsoft.com/office/word/2010/wordprocessingShape" mc:Ignorable="w14 w15 w16se w16cid wp14">
+  <w:footnote w:type="separator" w:id="-1">
+    <w:p>
+      <w:pPr>
+        <w:spacing w:before="0" w:after="0" w:line="240" w:lineRule="auto"/>
+      </w:pPr>
+      <w:r>
+        <w:separator/>
+      </w:r>
+    </w:p>
+  </w:footnote>
+  <w:footnote w:type="continuationSeparator" w:id="0">
+    <w:p>
+      <w:pPr>
+        <w:spacing w:before="0" w:after="0" w:line="240" w:lineRule="auto"/>
+      </w:pPr>
+      <w:r>
+        <w:continuationSeparator/>
+      </w:r>
+    </w:p>
+  </w:footnote>
+  <w:footnote w:type="continuationNotice" w:id="1">
+    <w:p>
+      <w:pPr>
+        <w:spacing w:before="0" w:after="0" w:line="240" w:lineRule="auto"/>
+      </w:pPr>
+    </w:p>
+  </w:footnote>
+</w:footnotes>
+</file>
+
+<file path=word/header1.xml><?xml version="1.0" encoding="utf-8"?>
+<w:hdr xmlns:wpc="http://schemas.microsoft.com/office/word/2010/wordprocessingCanvas" xmlns:cx="http://schemas.microsoft.com/office/drawing/2014/chartex" xmlns:cx1="http://schemas.microsoft.com/office/drawing/2015/9/8/chartex" xmlns:cx2="http://schemas.microsoft.com/office/drawing/2015/10/21/chartex" xmlns:cx3="http://schemas.microsoft.com/office/drawing/2016/5/9/chartex" xmlns:cx4="http://schemas.microsoft.com/office/drawing/2016/5/10/chartex" xmlns:cx5="http://schemas.microsoft.com/office/drawing/2016/5/11/chartex" xmlns:cx6="http://schemas.microsoft.com/office/drawing/2016/5/12/chartex" xmlns:cx7="http://schemas.microsoft.com/office/drawing/2016/5/13/chartex" xmlns:cx8="http://schemas.microsoft.com/office/drawing/2016/5/14/chartex" xmlns:mc="http://schemas.openxmlformats.org/markup-compatibility/2006" xmlns:aink="http://schemas.microsoft.com/office/drawing/2016/ink" xmlns:am3d="http://schemas.microsoft.com/office/drawing/2017/model3d" xmlns:o="urn:schemas-microsoft-com:office:office" xmlns:r="http://schemas.openxmlformats.org/officeDocument/2006/relationships" xmlns:m="http://schemas.openxmlformats.org/officeDocument/2006/math" xmlns:v="urn:schemas-microsoft-com:vml" xmlns:wp14="http://schemas.microsoft.com/office/word/2010/wordprocessingDrawing" xmlns:wp="http://schemas.openxmlformats.org/drawingml/2006/wordprocessingDrawing" xmlns:w10="urn:schemas-microsoft-com:office:word" xmlns:w="http://schemas.openxmlformats.org/wordprocessingml/2006/main" xmlns:w14="http://schemas.microsoft.com/office/word/2010/wordml" xmlns:w15="http://schemas.microsoft.com/office/word/2012/wordml" xmlns:w16cid="http://schemas.microsoft.com/office/word/2016/wordml/cid" xmlns:w16se="http://schemas.microsoft.com/office/word/2015/wordml/symex" xmlns:wpg="http://schemas.microsoft.com/office/word/2010/wordprocessingGroup" xmlns:wpi="http://schemas.microsoft.com/office/word/2010/wordprocessingInk" xmlns:wne="http://schemas.microsoft.com/office/word/2006/wordml" xmlns:wps="http://schemas.microsoft.com/office/word/2010/wordprocessingShape" mc:Ignorable="w14 w15 w16se w16cid wp14">
   <w:tbl>
     <w:tblPr>
-      <w:tblStyle w:val="TableNormal"/>
-      <w:bidiVisual w:val="0"/>
       <w:tblW w:w="0" w:type="auto"/>
       <w:tblLayout w:type="fixed"/>
       <w:tblLook w:val="04A0" w:firstRow="1" w:lastRow="0" w:firstColumn="1" w:lastColumn="0" w:noHBand="0" w:noVBand="1"/>
     </w:tblPr>
     <w:tblGrid>
-      <w:gridCol w:w="3120"/>
-      <w:gridCol w:w="3120"/>
+      <w:gridCol w:w="3870"/>
+      <w:gridCol w:w="2370"/>
       <w:gridCol w:w="3120"/>
     </w:tblGrid>
     <w:tr>
       <w:tc>
         <w:tcPr>
-          <w:tcW w:w="3120" w:type="dxa"/>
-          <w:tcMar/>
+          <w:tcW w:w="3870" w:type="dxa"/>
         </w:tcPr>
         <w:p>
           <w:pPr>
-            <w:pStyle w:val="Header"/>
-            <w:bidi w:val="0"/>
+            <w:spacing w:line="240" w:lineRule="auto"/>
             <w:ind w:left="-115"/>
-            <w:jc w:val="left"/>
           </w:pPr>
+          <w:r>
+            <w:t xml:space="preserve">Requirements Analysis </w:t>
+          </w:r>
+          <w:proofErr w:type="gramStart"/>
+          <w:r>
+            <w:t>Document(</w:t>
+          </w:r>
+          <w:proofErr w:type="gramEnd"/>
+          <w:r>
+            <w:t>RAD)</w:t>
+          </w:r>
+        </w:p>
+        <w:p>
+          <w:pPr>
+            <w:spacing w:line="240" w:lineRule="auto"/>
+            <w:ind w:left="-115"/>
+          </w:pPr>
+          <w:r>
+            <w:t>Version 1.00 [</w:t>
+          </w:r>
+          <w:r>
+            <w:t>Feb</w:t>
+          </w:r>
+          <w:r>
+            <w:t>-03-2019]</w:t>
+          </w:r>
         </w:p>
       </w:tc>
       <w:tc>
         <w:tcPr>
-          <w:tcW w:w="3120" w:type="dxa"/>
-          <w:tcMar/>
+          <w:tcW w:w="2370" w:type="dxa"/>
         </w:tcPr>
         <w:p>
           <w:pPr>
-            <w:pStyle w:val="Header"/>
-            <w:bidi w:val="0"/>
             <w:jc w:val="center"/>
           </w:pPr>
         </w:p>
@@ -129,30 +1376,555 @@
       <w:tc>
         <w:tcPr>
           <w:tcW w:w="3120" w:type="dxa"/>
-          <w:tcMar/>
         </w:tcPr>
         <w:p>
           <w:pPr>
-            <w:pStyle w:val="Header"/>
-            <w:bidi w:val="0"/>
             <w:ind w:right="-115"/>
             <w:jc w:val="right"/>
           </w:pPr>
+          <w:r>
+            <w:t>Web Application</w:t>
+          </w:r>
         </w:p>
       </w:tc>
     </w:tr>
   </w:tbl>
-  <w:p>
-    <w:pPr>
-      <w:pStyle w:val="Header"/>
-      <w:bidi w:val="0"/>
-    </w:pPr>
-  </w:p>
+  <w:p/>
 </w:hdr>
 </file>
 
+<file path=word/numbering.xml><?xml version="1.0" encoding="utf-8"?>
+<w:numbering xmlns:wpc="http://schemas.microsoft.com/office/word/2010/wordprocessingCanvas" xmlns:cx="http://schemas.microsoft.com/office/drawing/2014/chartex" xmlns:cx1="http://schemas.microsoft.com/office/drawing/2015/9/8/chartex" xmlns:cx2="http://schemas.microsoft.com/office/drawing/2015/10/21/chartex" xmlns:cx3="http://schemas.microsoft.com/office/drawing/2016/5/9/chartex" xmlns:cx4="http://schemas.microsoft.com/office/drawing/2016/5/10/chartex" xmlns:cx5="http://schemas.microsoft.com/office/drawing/2016/5/11/chartex" xmlns:cx6="http://schemas.microsoft.com/office/drawing/2016/5/12/chartex" xmlns:cx7="http://schemas.microsoft.com/office/drawing/2016/5/13/chartex" xmlns:cx8="http://schemas.microsoft.com/office/drawing/2016/5/14/chartex" xmlns:mc="http://schemas.openxmlformats.org/markup-compatibility/2006" xmlns:aink="http://schemas.microsoft.com/office/drawing/2016/ink" xmlns:am3d="http://schemas.microsoft.com/office/drawing/2017/model3d" xmlns:o="urn:schemas-microsoft-com:office:office" xmlns:r="http://schemas.openxmlformats.org/officeDocument/2006/relationships" xmlns:m="http://schemas.openxmlformats.org/officeDocument/2006/math" xmlns:v="urn:schemas-microsoft-com:vml" xmlns:wp14="http://schemas.microsoft.com/office/word/2010/wordprocessingDrawing" xmlns:wp="http://schemas.openxmlformats.org/drawingml/2006/wordprocessingDrawing" xmlns:w10="urn:schemas-microsoft-com:office:word" xmlns:w="http://schemas.openxmlformats.org/wordprocessingml/2006/main" xmlns:w14="http://schemas.microsoft.com/office/word/2010/wordml" xmlns:w15="http://schemas.microsoft.com/office/word/2012/wordml" xmlns:w16cid="http://schemas.microsoft.com/office/word/2016/wordml/cid" xmlns:w16se="http://schemas.microsoft.com/office/word/2015/wordml/symex" xmlns:wpg="http://schemas.microsoft.com/office/word/2010/wordprocessingGroup" xmlns:wpi="http://schemas.microsoft.com/office/word/2010/wordprocessingInk" xmlns:wne="http://schemas.microsoft.com/office/word/2006/wordml" xmlns:wps="http://schemas.microsoft.com/office/word/2010/wordprocessingShape" mc:Ignorable="w14 w15 w16se w16cid wp14">
+  <w:abstractNum w:abstractNumId="0" w15:restartNumberingAfterBreak="0">
+    <w:nsid w:val="41104986"/>
+    <w:multiLevelType w:val="multilevel"/>
+    <w:tmpl w:val="0409001F"/>
+    <w:lvl w:ilvl="0">
+      <w:start w:val="1"/>
+      <w:numFmt w:val="decimal"/>
+      <w:lvlText w:val="%1."/>
+      <w:lvlJc w:val="left"/>
+      <w:pPr>
+        <w:ind w:left="360" w:hanging="360"/>
+      </w:pPr>
+    </w:lvl>
+    <w:lvl w:ilvl="1">
+      <w:start w:val="1"/>
+      <w:numFmt w:val="decimal"/>
+      <w:lvlText w:val="%1.%2."/>
+      <w:lvlJc w:val="left"/>
+      <w:pPr>
+        <w:ind w:left="792" w:hanging="432"/>
+      </w:pPr>
+    </w:lvl>
+    <w:lvl w:ilvl="2">
+      <w:start w:val="1"/>
+      <w:numFmt w:val="decimal"/>
+      <w:lvlText w:val="%1.%2.%3."/>
+      <w:lvlJc w:val="left"/>
+      <w:pPr>
+        <w:ind w:left="1224" w:hanging="504"/>
+      </w:pPr>
+    </w:lvl>
+    <w:lvl w:ilvl="3">
+      <w:start w:val="1"/>
+      <w:numFmt w:val="decimal"/>
+      <w:lvlText w:val="%1.%2.%3.%4."/>
+      <w:lvlJc w:val="left"/>
+      <w:pPr>
+        <w:ind w:left="1728" w:hanging="648"/>
+      </w:pPr>
+    </w:lvl>
+    <w:lvl w:ilvl="4">
+      <w:start w:val="1"/>
+      <w:numFmt w:val="decimal"/>
+      <w:lvlText w:val="%1.%2.%3.%4.%5."/>
+      <w:lvlJc w:val="left"/>
+      <w:pPr>
+        <w:ind w:left="2232" w:hanging="792"/>
+      </w:pPr>
+    </w:lvl>
+    <w:lvl w:ilvl="5">
+      <w:start w:val="1"/>
+      <w:numFmt w:val="decimal"/>
+      <w:lvlText w:val="%1.%2.%3.%4.%5.%6."/>
+      <w:lvlJc w:val="left"/>
+      <w:pPr>
+        <w:ind w:left="2736" w:hanging="936"/>
+      </w:pPr>
+    </w:lvl>
+    <w:lvl w:ilvl="6">
+      <w:start w:val="1"/>
+      <w:numFmt w:val="decimal"/>
+      <w:lvlText w:val="%1.%2.%3.%4.%5.%6.%7."/>
+      <w:lvlJc w:val="left"/>
+      <w:pPr>
+        <w:ind w:left="3240" w:hanging="1080"/>
+      </w:pPr>
+    </w:lvl>
+    <w:lvl w:ilvl="7">
+      <w:start w:val="1"/>
+      <w:numFmt w:val="decimal"/>
+      <w:lvlText w:val="%1.%2.%3.%4.%5.%6.%7.%8."/>
+      <w:lvlJc w:val="left"/>
+      <w:pPr>
+        <w:ind w:left="3744" w:hanging="1224"/>
+      </w:pPr>
+    </w:lvl>
+    <w:lvl w:ilvl="8">
+      <w:start w:val="1"/>
+      <w:numFmt w:val="decimal"/>
+      <w:lvlText w:val="%1.%2.%3.%4.%5.%6.%7.%8.%9."/>
+      <w:lvlJc w:val="left"/>
+      <w:pPr>
+        <w:ind w:left="4320" w:hanging="1440"/>
+      </w:pPr>
+    </w:lvl>
+  </w:abstractNum>
+  <w:abstractNum w:abstractNumId="1" w15:restartNumberingAfterBreak="0">
+    <w:nsid w:val="4FA3553A"/>
+    <w:multiLevelType w:val="multilevel"/>
+    <w:tmpl w:val="0409001F"/>
+    <w:lvl w:ilvl="0">
+      <w:start w:val="1"/>
+      <w:numFmt w:val="decimal"/>
+      <w:lvlText w:val="%1."/>
+      <w:lvlJc w:val="left"/>
+      <w:pPr>
+        <w:ind w:left="360" w:hanging="360"/>
+      </w:pPr>
+    </w:lvl>
+    <w:lvl w:ilvl="1">
+      <w:start w:val="1"/>
+      <w:numFmt w:val="decimal"/>
+      <w:lvlText w:val="%1.%2."/>
+      <w:lvlJc w:val="left"/>
+      <w:pPr>
+        <w:ind w:left="792" w:hanging="432"/>
+      </w:pPr>
+    </w:lvl>
+    <w:lvl w:ilvl="2">
+      <w:start w:val="1"/>
+      <w:numFmt w:val="decimal"/>
+      <w:lvlText w:val="%1.%2.%3."/>
+      <w:lvlJc w:val="left"/>
+      <w:pPr>
+        <w:ind w:left="1224" w:hanging="504"/>
+      </w:pPr>
+    </w:lvl>
+    <w:lvl w:ilvl="3">
+      <w:start w:val="1"/>
+      <w:numFmt w:val="decimal"/>
+      <w:lvlText w:val="%1.%2.%3.%4."/>
+      <w:lvlJc w:val="left"/>
+      <w:pPr>
+        <w:ind w:left="1728" w:hanging="648"/>
+      </w:pPr>
+    </w:lvl>
+    <w:lvl w:ilvl="4">
+      <w:start w:val="1"/>
+      <w:numFmt w:val="decimal"/>
+      <w:lvlText w:val="%1.%2.%3.%4.%5."/>
+      <w:lvlJc w:val="left"/>
+      <w:pPr>
+        <w:ind w:left="2232" w:hanging="792"/>
+      </w:pPr>
+    </w:lvl>
+    <w:lvl w:ilvl="5">
+      <w:start w:val="1"/>
+      <w:numFmt w:val="decimal"/>
+      <w:lvlText w:val="%1.%2.%3.%4.%5.%6."/>
+      <w:lvlJc w:val="left"/>
+      <w:pPr>
+        <w:ind w:left="2736" w:hanging="936"/>
+      </w:pPr>
+    </w:lvl>
+    <w:lvl w:ilvl="6">
+      <w:start w:val="1"/>
+      <w:numFmt w:val="decimal"/>
+      <w:lvlText w:val="%1.%2.%3.%4.%5.%6.%7."/>
+      <w:lvlJc w:val="left"/>
+      <w:pPr>
+        <w:ind w:left="3240" w:hanging="1080"/>
+      </w:pPr>
+    </w:lvl>
+    <w:lvl w:ilvl="7">
+      <w:start w:val="1"/>
+      <w:numFmt w:val="decimal"/>
+      <w:lvlText w:val="%1.%2.%3.%4.%5.%6.%7.%8."/>
+      <w:lvlJc w:val="left"/>
+      <w:pPr>
+        <w:ind w:left="3744" w:hanging="1224"/>
+      </w:pPr>
+    </w:lvl>
+    <w:lvl w:ilvl="8">
+      <w:start w:val="1"/>
+      <w:numFmt w:val="decimal"/>
+      <w:lvlText w:val="%1.%2.%3.%4.%5.%6.%7.%8.%9."/>
+      <w:lvlJc w:val="left"/>
+      <w:pPr>
+        <w:ind w:left="4320" w:hanging="1440"/>
+      </w:pPr>
+    </w:lvl>
+  </w:abstractNum>
+  <w:abstractNum w:abstractNumId="2" w15:restartNumberingAfterBreak="0">
+    <w:nsid w:val="519A4E8A"/>
+    <w:multiLevelType w:val="hybridMultilevel"/>
+    <w:tmpl w:val="FAF677F2"/>
+    <w:lvl w:ilvl="0" w:tplc="69B24B16">
+      <w:start w:val="1"/>
+      <w:numFmt w:val="bullet"/>
+      <w:lvlText w:val="-"/>
+      <w:lvlJc w:val="left"/>
+      <w:pPr>
+        <w:ind w:left="720" w:hanging="360"/>
+      </w:pPr>
+      <w:rPr>
+        <w:rFonts w:hint="default" w:ascii="Calibri" w:hAnsi="Calibri" w:cs="Calibri" w:eastAsiaTheme="minorEastAsia"/>
+      </w:rPr>
+    </w:lvl>
+    <w:lvl w:ilvl="1" w:tplc="04090003" w:tentative="1">
+      <w:start w:val="1"/>
+      <w:numFmt w:val="bullet"/>
+      <w:lvlText w:val="o"/>
+      <w:lvlJc w:val="left"/>
+      <w:pPr>
+        <w:ind w:left="1440" w:hanging="360"/>
+      </w:pPr>
+      <w:rPr>
+        <w:rFonts w:hint="default" w:ascii="Courier New" w:hAnsi="Courier New" w:cs="Courier New"/>
+      </w:rPr>
+    </w:lvl>
+    <w:lvl w:ilvl="2" w:tplc="04090005" w:tentative="1">
+      <w:start w:val="1"/>
+      <w:numFmt w:val="bullet"/>
+      <w:lvlText w:val=""/>
+      <w:lvlJc w:val="left"/>
+      <w:pPr>
+        <w:ind w:left="2160" w:hanging="360"/>
+      </w:pPr>
+      <w:rPr>
+        <w:rFonts w:hint="default" w:ascii="Wingdings" w:hAnsi="Wingdings"/>
+      </w:rPr>
+    </w:lvl>
+    <w:lvl w:ilvl="3" w:tplc="04090001" w:tentative="1">
+      <w:start w:val="1"/>
+      <w:numFmt w:val="bullet"/>
+      <w:lvlText w:val=""/>
+      <w:lvlJc w:val="left"/>
+      <w:pPr>
+        <w:ind w:left="2880" w:hanging="360"/>
+      </w:pPr>
+      <w:rPr>
+        <w:rFonts w:hint="default" w:ascii="Symbol" w:hAnsi="Symbol"/>
+      </w:rPr>
+    </w:lvl>
+    <w:lvl w:ilvl="4" w:tplc="04090003" w:tentative="1">
+      <w:start w:val="1"/>
+      <w:numFmt w:val="bullet"/>
+      <w:lvlText w:val="o"/>
+      <w:lvlJc w:val="left"/>
+      <w:pPr>
+        <w:ind w:left="3600" w:hanging="360"/>
+      </w:pPr>
+      <w:rPr>
+        <w:rFonts w:hint="default" w:ascii="Courier New" w:hAnsi="Courier New" w:cs="Courier New"/>
+      </w:rPr>
+    </w:lvl>
+    <w:lvl w:ilvl="5" w:tplc="04090005" w:tentative="1">
+      <w:start w:val="1"/>
+      <w:numFmt w:val="bullet"/>
+      <w:lvlText w:val=""/>
+      <w:lvlJc w:val="left"/>
+      <w:pPr>
+        <w:ind w:left="4320" w:hanging="360"/>
+      </w:pPr>
+      <w:rPr>
+        <w:rFonts w:hint="default" w:ascii="Wingdings" w:hAnsi="Wingdings"/>
+      </w:rPr>
+    </w:lvl>
+    <w:lvl w:ilvl="6" w:tplc="04090001" w:tentative="1">
+      <w:start w:val="1"/>
+      <w:numFmt w:val="bullet"/>
+      <w:lvlText w:val=""/>
+      <w:lvlJc w:val="left"/>
+      <w:pPr>
+        <w:ind w:left="5040" w:hanging="360"/>
+      </w:pPr>
+      <w:rPr>
+        <w:rFonts w:hint="default" w:ascii="Symbol" w:hAnsi="Symbol"/>
+      </w:rPr>
+    </w:lvl>
+    <w:lvl w:ilvl="7" w:tplc="04090003" w:tentative="1">
+      <w:start w:val="1"/>
+      <w:numFmt w:val="bullet"/>
+      <w:lvlText w:val="o"/>
+      <w:lvlJc w:val="left"/>
+      <w:pPr>
+        <w:ind w:left="5760" w:hanging="360"/>
+      </w:pPr>
+      <w:rPr>
+        <w:rFonts w:hint="default" w:ascii="Courier New" w:hAnsi="Courier New" w:cs="Courier New"/>
+      </w:rPr>
+    </w:lvl>
+    <w:lvl w:ilvl="8" w:tplc="04090005" w:tentative="1">
+      <w:start w:val="1"/>
+      <w:numFmt w:val="bullet"/>
+      <w:lvlText w:val=""/>
+      <w:lvlJc w:val="left"/>
+      <w:pPr>
+        <w:ind w:left="6480" w:hanging="360"/>
+      </w:pPr>
+      <w:rPr>
+        <w:rFonts w:hint="default" w:ascii="Wingdings" w:hAnsi="Wingdings"/>
+      </w:rPr>
+    </w:lvl>
+  </w:abstractNum>
+  <w:abstractNum w:abstractNumId="3" w15:restartNumberingAfterBreak="0">
+    <w:nsid w:val="775006C7"/>
+    <w:multiLevelType w:val="hybridMultilevel"/>
+    <w:tmpl w:val="72E4EF1A"/>
+    <w:lvl w:ilvl="0" w:tplc="24E25A74">
+      <w:numFmt w:val="bullet"/>
+      <w:lvlText w:val="-"/>
+      <w:lvlJc w:val="left"/>
+      <w:pPr>
+        <w:ind w:left="720" w:hanging="360"/>
+      </w:pPr>
+      <w:rPr>
+        <w:rFonts w:hint="default" w:ascii="Calibri" w:hAnsi="Calibri" w:cs="Calibri" w:eastAsiaTheme="minorEastAsia"/>
+      </w:rPr>
+    </w:lvl>
+    <w:lvl w:ilvl="1" w:tplc="04090003" w:tentative="1">
+      <w:start w:val="1"/>
+      <w:numFmt w:val="bullet"/>
+      <w:lvlText w:val="o"/>
+      <w:lvlJc w:val="left"/>
+      <w:pPr>
+        <w:ind w:left="1440" w:hanging="360"/>
+      </w:pPr>
+      <w:rPr>
+        <w:rFonts w:hint="default" w:ascii="Courier New" w:hAnsi="Courier New" w:cs="Courier New"/>
+      </w:rPr>
+    </w:lvl>
+    <w:lvl w:ilvl="2" w:tplc="04090005" w:tentative="1">
+      <w:start w:val="1"/>
+      <w:numFmt w:val="bullet"/>
+      <w:lvlText w:val=""/>
+      <w:lvlJc w:val="left"/>
+      <w:pPr>
+        <w:ind w:left="2160" w:hanging="360"/>
+      </w:pPr>
+      <w:rPr>
+        <w:rFonts w:hint="default" w:ascii="Wingdings" w:hAnsi="Wingdings"/>
+      </w:rPr>
+    </w:lvl>
+    <w:lvl w:ilvl="3" w:tplc="04090001" w:tentative="1">
+      <w:start w:val="1"/>
+      <w:numFmt w:val="bullet"/>
+      <w:lvlText w:val=""/>
+      <w:lvlJc w:val="left"/>
+      <w:pPr>
+        <w:ind w:left="2880" w:hanging="360"/>
+      </w:pPr>
+      <w:rPr>
+        <w:rFonts w:hint="default" w:ascii="Symbol" w:hAnsi="Symbol"/>
+      </w:rPr>
+    </w:lvl>
+    <w:lvl w:ilvl="4" w:tplc="04090003" w:tentative="1">
+      <w:start w:val="1"/>
+      <w:numFmt w:val="bullet"/>
+      <w:lvlText w:val="o"/>
+      <w:lvlJc w:val="left"/>
+      <w:pPr>
+        <w:ind w:left="3600" w:hanging="360"/>
+      </w:pPr>
+      <w:rPr>
+        <w:rFonts w:hint="default" w:ascii="Courier New" w:hAnsi="Courier New" w:cs="Courier New"/>
+      </w:rPr>
+    </w:lvl>
+    <w:lvl w:ilvl="5" w:tplc="04090005" w:tentative="1">
+      <w:start w:val="1"/>
+      <w:numFmt w:val="bullet"/>
+      <w:lvlText w:val=""/>
+      <w:lvlJc w:val="left"/>
+      <w:pPr>
+        <w:ind w:left="4320" w:hanging="360"/>
+      </w:pPr>
+      <w:rPr>
+        <w:rFonts w:hint="default" w:ascii="Wingdings" w:hAnsi="Wingdings"/>
+      </w:rPr>
+    </w:lvl>
+    <w:lvl w:ilvl="6" w:tplc="04090001" w:tentative="1">
+      <w:start w:val="1"/>
+      <w:numFmt w:val="bullet"/>
+      <w:lvlText w:val=""/>
+      <w:lvlJc w:val="left"/>
+      <w:pPr>
+        <w:ind w:left="5040" w:hanging="360"/>
+      </w:pPr>
+      <w:rPr>
+        <w:rFonts w:hint="default" w:ascii="Symbol" w:hAnsi="Symbol"/>
+      </w:rPr>
+    </w:lvl>
+    <w:lvl w:ilvl="7" w:tplc="04090003" w:tentative="1">
+      <w:start w:val="1"/>
+      <w:numFmt w:val="bullet"/>
+      <w:lvlText w:val="o"/>
+      <w:lvlJc w:val="left"/>
+      <w:pPr>
+        <w:ind w:left="5760" w:hanging="360"/>
+      </w:pPr>
+      <w:rPr>
+        <w:rFonts w:hint="default" w:ascii="Courier New" w:hAnsi="Courier New" w:cs="Courier New"/>
+      </w:rPr>
+    </w:lvl>
+    <w:lvl w:ilvl="8" w:tplc="04090005" w:tentative="1">
+      <w:start w:val="1"/>
+      <w:numFmt w:val="bullet"/>
+      <w:lvlText w:val=""/>
+      <w:lvlJc w:val="left"/>
+      <w:pPr>
+        <w:ind w:left="6480" w:hanging="360"/>
+      </w:pPr>
+      <w:rPr>
+        <w:rFonts w:hint="default" w:ascii="Wingdings" w:hAnsi="Wingdings"/>
+      </w:rPr>
+    </w:lvl>
+  </w:abstractNum>
+  <w:abstractNum w:abstractNumId="4" w15:restartNumberingAfterBreak="0">
+    <w:nsid w:val="79911088"/>
+    <w:multiLevelType w:val="hybridMultilevel"/>
+    <w:tmpl w:val="B89254AA"/>
+    <w:lvl w:ilvl="0" w:tplc="5ED0EE42">
+      <w:start w:val="1"/>
+      <w:numFmt w:val="bullet"/>
+      <w:lvlText w:val=""/>
+      <w:lvlJc w:val="left"/>
+      <w:pPr>
+        <w:ind w:left="1440" w:hanging="360"/>
+      </w:pPr>
+      <w:rPr>
+        <w:rFonts w:hint="default" w:ascii="Symbol" w:hAnsi="Symbol"/>
+      </w:rPr>
+    </w:lvl>
+    <w:lvl w:ilvl="1" w:tplc="04090003" w:tentative="1">
+      <w:start w:val="1"/>
+      <w:numFmt w:val="bullet"/>
+      <w:lvlText w:val="o"/>
+      <w:lvlJc w:val="left"/>
+      <w:pPr>
+        <w:ind w:left="1440" w:hanging="360"/>
+      </w:pPr>
+      <w:rPr>
+        <w:rFonts w:hint="default" w:ascii="Courier New" w:hAnsi="Courier New" w:cs="Courier New"/>
+      </w:rPr>
+    </w:lvl>
+    <w:lvl w:ilvl="2" w:tplc="04090005" w:tentative="1">
+      <w:start w:val="1"/>
+      <w:numFmt w:val="bullet"/>
+      <w:lvlText w:val=""/>
+      <w:lvlJc w:val="left"/>
+      <w:pPr>
+        <w:ind w:left="2160" w:hanging="360"/>
+      </w:pPr>
+      <w:rPr>
+        <w:rFonts w:hint="default" w:ascii="Wingdings" w:hAnsi="Wingdings"/>
+      </w:rPr>
+    </w:lvl>
+    <w:lvl w:ilvl="3" w:tplc="04090001" w:tentative="1">
+      <w:start w:val="1"/>
+      <w:numFmt w:val="bullet"/>
+      <w:lvlText w:val=""/>
+      <w:lvlJc w:val="left"/>
+      <w:pPr>
+        <w:ind w:left="2880" w:hanging="360"/>
+      </w:pPr>
+      <w:rPr>
+        <w:rFonts w:hint="default" w:ascii="Symbol" w:hAnsi="Symbol"/>
+      </w:rPr>
+    </w:lvl>
+    <w:lvl w:ilvl="4" w:tplc="04090003" w:tentative="1">
+      <w:start w:val="1"/>
+      <w:numFmt w:val="bullet"/>
+      <w:lvlText w:val="o"/>
+      <w:lvlJc w:val="left"/>
+      <w:pPr>
+        <w:ind w:left="3600" w:hanging="360"/>
+      </w:pPr>
+      <w:rPr>
+        <w:rFonts w:hint="default" w:ascii="Courier New" w:hAnsi="Courier New" w:cs="Courier New"/>
+      </w:rPr>
+    </w:lvl>
+    <w:lvl w:ilvl="5" w:tplc="04090005" w:tentative="1">
+      <w:start w:val="1"/>
+      <w:numFmt w:val="bullet"/>
+      <w:lvlText w:val=""/>
+      <w:lvlJc w:val="left"/>
+      <w:pPr>
+        <w:ind w:left="4320" w:hanging="360"/>
+      </w:pPr>
+      <w:rPr>
+        <w:rFonts w:hint="default" w:ascii="Wingdings" w:hAnsi="Wingdings"/>
+      </w:rPr>
+    </w:lvl>
+    <w:lvl w:ilvl="6" w:tplc="04090001" w:tentative="1">
+      <w:start w:val="1"/>
+      <w:numFmt w:val="bullet"/>
+      <w:lvlText w:val=""/>
+      <w:lvlJc w:val="left"/>
+      <w:pPr>
+        <w:ind w:left="5040" w:hanging="360"/>
+      </w:pPr>
+      <w:rPr>
+        <w:rFonts w:hint="default" w:ascii="Symbol" w:hAnsi="Symbol"/>
+      </w:rPr>
+    </w:lvl>
+    <w:lvl w:ilvl="7" w:tplc="04090003" w:tentative="1">
+      <w:start w:val="1"/>
+      <w:numFmt w:val="bullet"/>
+      <w:lvlText w:val="o"/>
+      <w:lvlJc w:val="left"/>
+      <w:pPr>
+        <w:ind w:left="5760" w:hanging="360"/>
+      </w:pPr>
+      <w:rPr>
+        <w:rFonts w:hint="default" w:ascii="Courier New" w:hAnsi="Courier New" w:cs="Courier New"/>
+      </w:rPr>
+    </w:lvl>
+    <w:lvl w:ilvl="8" w:tplc="04090005" w:tentative="1">
+      <w:start w:val="1"/>
+      <w:numFmt w:val="bullet"/>
+      <w:lvlText w:val=""/>
+      <w:lvlJc w:val="left"/>
+      <w:pPr>
+        <w:ind w:left="6480" w:hanging="360"/>
+      </w:pPr>
+      <w:rPr>
+        <w:rFonts w:hint="default" w:ascii="Wingdings" w:hAnsi="Wingdings"/>
+      </w:rPr>
+    </w:lvl>
+  </w:abstractNum>
+  <w:num w:numId="1">
+    <w:abstractNumId w:val="1"/>
+  </w:num>
+  <w:num w:numId="2">
+    <w:abstractNumId w:val="4"/>
+  </w:num>
+  <w:num w:numId="3">
+    <w:abstractNumId w:val="0"/>
+  </w:num>
+  <w:num w:numId="4">
+    <w:abstractNumId w:val="3"/>
+  </w:num>
+  <w:num w:numId="5">
+    <w:abstractNumId w:val="2"/>
+  </w:num>
+</w:numbering>
+</file>
+
 <file path=word/styles.xml><?xml version="1.0" encoding="utf-8"?>
-<w:styles xmlns:wp14="http://schemas.microsoft.com/office/word/2010/wordprocessingDrawing" xmlns:mc="http://schemas.openxmlformats.org/markup-compatibility/2006" xmlns:r="http://schemas.openxmlformats.org/officeDocument/2006/relationships" xmlns:w="http://schemas.openxmlformats.org/wordprocessingml/2006/main" xmlns:w14="http://schemas.microsoft.com/office/word/2010/wordml" xmlns:w15="http://schemas.microsoft.com/office/word/2012/wordml" mc:Ignorable="w14 w15 wp14">
+<w:styles xmlns:mc="http://schemas.openxmlformats.org/markup-compatibility/2006" xmlns:r="http://schemas.openxmlformats.org/officeDocument/2006/relationships" xmlns:w="http://schemas.openxmlformats.org/wordprocessingml/2006/main" xmlns:w14="http://schemas.microsoft.com/office/word/2010/wordml" xmlns:w15="http://schemas.microsoft.com/office/word/2012/wordml" xmlns:w16cid="http://schemas.microsoft.com/office/word/2016/wordml/cid" xmlns:w16se="http://schemas.microsoft.com/office/word/2015/wordml/symex" mc:Ignorable="w14 w15 w16se w16cid">
   <w:docDefaults>
     <w:rPrDefault>
       <w:rPr>
@@ -168,7 +1940,7 @@
       </w:pPr>
     </w:pPrDefault>
   </w:docDefaults>
-  <w:latentStyles w:defLockedState="0" w:defUIPriority="99" w:defSemiHidden="0" w:defUnhideWhenUsed="0" w:defQFormat="0" w:count="371">
+  <w:latentStyles w:defLockedState="0" w:defUIPriority="99" w:defSemiHidden="0" w:defUnhideWhenUsed="0" w:defQFormat="0" w:count="375">
     <w:lsdException w:name="Normal" w:uiPriority="0" w:qFormat="1"/>
     <w:lsdException w:name="heading 1" w:uiPriority="9" w:qFormat="1"/>
     <w:lsdException w:name="heading 2" w:uiPriority="9" w:semiHidden="1" w:unhideWhenUsed="1" w:qFormat="1"/>
@@ -540,10 +2312,245 @@
     <w:lsdException w:name="List Table 5 Dark Accent 6" w:uiPriority="50"/>
     <w:lsdException w:name="List Table 6 Colorful Accent 6" w:uiPriority="51"/>
     <w:lsdException w:name="List Table 7 Colorful Accent 6" w:uiPriority="52"/>
+    <w:lsdException w:name="Mention" w:semiHidden="1" w:unhideWhenUsed="1"/>
+    <w:lsdException w:name="Smart Hyperlink" w:semiHidden="1" w:unhideWhenUsed="1"/>
+    <w:lsdException w:name="Hashtag" w:semiHidden="1" w:unhideWhenUsed="1"/>
+    <w:lsdException w:name="Unresolved Mention" w:semiHidden="1" w:unhideWhenUsed="1"/>
   </w:latentStyles>
   <w:style w:type="paragraph" w:styleId="Normal" w:default="1">
     <w:name w:val="Normal"/>
     <w:qFormat/>
+    <w:rsid w:val="00226215"/>
+    <w:pPr>
+      <w:spacing w:before="200" w:after="200" w:line="276" w:lineRule="auto"/>
+    </w:pPr>
+    <w:rPr>
+      <w:rFonts w:eastAsiaTheme="minorEastAsia"/>
+      <w:sz w:val="20"/>
+      <w:szCs w:val="20"/>
+    </w:rPr>
+  </w:style>
+  <w:style w:type="paragraph" w:styleId="Heading1">
+    <w:name w:val="heading 1"/>
+    <w:basedOn w:val="Normal"/>
+    <w:next w:val="Normal"/>
+    <w:link w:val="Heading1Char"/>
+    <w:uiPriority w:val="9"/>
+    <w:qFormat/>
+    <w:rsid w:val="000E0F40"/>
+    <w:pPr>
+      <w:pBdr>
+        <w:top w:val="single" w:color="4472C4" w:themeColor="accent1" w:sz="24" w:space="0"/>
+        <w:left w:val="single" w:color="4472C4" w:themeColor="accent1" w:sz="24" w:space="0"/>
+        <w:bottom w:val="single" w:color="4472C4" w:themeColor="accent1" w:sz="24" w:space="0"/>
+        <w:right w:val="single" w:color="4472C4" w:themeColor="accent1" w:sz="24" w:space="0"/>
+      </w:pBdr>
+      <w:shd w:val="clear" w:color="auto" w:fill="4472C4" w:themeFill="accent1"/>
+      <w:spacing w:after="0"/>
+      <w:outlineLvl w:val="0"/>
+    </w:pPr>
+    <w:rPr>
+      <w:b/>
+      <w:bCs/>
+      <w:caps/>
+      <w:color w:val="FFFFFF" w:themeColor="background1"/>
+      <w:spacing w:val="15"/>
+      <w:sz w:val="22"/>
+      <w:szCs w:val="22"/>
+    </w:rPr>
+  </w:style>
+  <w:style w:type="paragraph" w:styleId="Heading2">
+    <w:name w:val="heading 2"/>
+    <w:basedOn w:val="Normal"/>
+    <w:next w:val="Normal"/>
+    <w:link w:val="Heading2Char"/>
+    <w:uiPriority w:val="9"/>
+    <w:unhideWhenUsed/>
+    <w:qFormat/>
+    <w:rsid w:val="000E0F40"/>
+    <w:pPr>
+      <w:pBdr>
+        <w:top w:val="single" w:color="D9E2F3" w:themeColor="accent1" w:themeTint="33" w:sz="24" w:space="0"/>
+        <w:left w:val="single" w:color="D9E2F3" w:themeColor="accent1" w:themeTint="33" w:sz="24" w:space="0"/>
+        <w:bottom w:val="single" w:color="D9E2F3" w:themeColor="accent1" w:themeTint="33" w:sz="24" w:space="0"/>
+        <w:right w:val="single" w:color="D9E2F3" w:themeColor="accent1" w:themeTint="33" w:sz="24" w:space="0"/>
+      </w:pBdr>
+      <w:shd w:val="clear" w:color="auto" w:fill="D9E2F3" w:themeFill="accent1" w:themeFillTint="33"/>
+      <w:spacing w:after="0"/>
+      <w:outlineLvl w:val="1"/>
+    </w:pPr>
+    <w:rPr>
+      <w:caps/>
+      <w:spacing w:val="15"/>
+      <w:sz w:val="22"/>
+      <w:szCs w:val="22"/>
+    </w:rPr>
+  </w:style>
+  <w:style w:type="paragraph" w:styleId="Heading3">
+    <w:name w:val="heading 3"/>
+    <w:basedOn w:val="Normal"/>
+    <w:next w:val="Normal"/>
+    <w:link w:val="Heading3Char"/>
+    <w:uiPriority w:val="9"/>
+    <w:unhideWhenUsed/>
+    <w:qFormat/>
+    <w:rsid w:val="000E0F40"/>
+    <w:pPr>
+      <w:pBdr>
+        <w:top w:val="single" w:color="4472C4" w:themeColor="accent1" w:sz="6" w:space="2"/>
+        <w:left w:val="single" w:color="4472C4" w:themeColor="accent1" w:sz="6" w:space="2"/>
+      </w:pBdr>
+      <w:spacing w:before="300" w:after="0"/>
+      <w:outlineLvl w:val="2"/>
+    </w:pPr>
+    <w:rPr>
+      <w:caps/>
+      <w:color w:val="1F3763" w:themeColor="accent1" w:themeShade="7F"/>
+      <w:spacing w:val="15"/>
+      <w:sz w:val="22"/>
+      <w:szCs w:val="22"/>
+    </w:rPr>
+  </w:style>
+  <w:style w:type="paragraph" w:styleId="Heading4">
+    <w:name w:val="heading 4"/>
+    <w:basedOn w:val="Normal"/>
+    <w:next w:val="Normal"/>
+    <w:link w:val="Heading4Char"/>
+    <w:uiPriority w:val="9"/>
+    <w:semiHidden/>
+    <w:unhideWhenUsed/>
+    <w:qFormat/>
+    <w:rsid w:val="000E0F40"/>
+    <w:pPr>
+      <w:pBdr>
+        <w:top w:val="dotted" w:color="4472C4" w:themeColor="accent1" w:sz="6" w:space="2"/>
+        <w:left w:val="dotted" w:color="4472C4" w:themeColor="accent1" w:sz="6" w:space="2"/>
+      </w:pBdr>
+      <w:spacing w:before="300" w:after="0"/>
+      <w:outlineLvl w:val="3"/>
+    </w:pPr>
+    <w:rPr>
+      <w:caps/>
+      <w:color w:val="2F5496" w:themeColor="accent1" w:themeShade="BF"/>
+      <w:spacing w:val="10"/>
+      <w:sz w:val="22"/>
+      <w:szCs w:val="22"/>
+    </w:rPr>
+  </w:style>
+  <w:style w:type="paragraph" w:styleId="Heading5">
+    <w:name w:val="heading 5"/>
+    <w:basedOn w:val="Normal"/>
+    <w:next w:val="Normal"/>
+    <w:link w:val="Heading5Char"/>
+    <w:uiPriority w:val="9"/>
+    <w:semiHidden/>
+    <w:unhideWhenUsed/>
+    <w:qFormat/>
+    <w:rsid w:val="000E0F40"/>
+    <w:pPr>
+      <w:pBdr>
+        <w:bottom w:val="single" w:color="4472C4" w:themeColor="accent1" w:sz="6" w:space="1"/>
+      </w:pBdr>
+      <w:spacing w:before="300" w:after="0"/>
+      <w:outlineLvl w:val="4"/>
+    </w:pPr>
+    <w:rPr>
+      <w:caps/>
+      <w:color w:val="2F5496" w:themeColor="accent1" w:themeShade="BF"/>
+      <w:spacing w:val="10"/>
+      <w:sz w:val="22"/>
+      <w:szCs w:val="22"/>
+    </w:rPr>
+  </w:style>
+  <w:style w:type="paragraph" w:styleId="Heading6">
+    <w:name w:val="heading 6"/>
+    <w:basedOn w:val="Normal"/>
+    <w:next w:val="Normal"/>
+    <w:link w:val="Heading6Char"/>
+    <w:uiPriority w:val="9"/>
+    <w:semiHidden/>
+    <w:unhideWhenUsed/>
+    <w:qFormat/>
+    <w:rsid w:val="000E0F40"/>
+    <w:pPr>
+      <w:pBdr>
+        <w:bottom w:val="dotted" w:color="4472C4" w:themeColor="accent1" w:sz="6" w:space="1"/>
+      </w:pBdr>
+      <w:spacing w:before="300" w:after="0"/>
+      <w:outlineLvl w:val="5"/>
+    </w:pPr>
+    <w:rPr>
+      <w:caps/>
+      <w:color w:val="2F5496" w:themeColor="accent1" w:themeShade="BF"/>
+      <w:spacing w:val="10"/>
+      <w:sz w:val="22"/>
+      <w:szCs w:val="22"/>
+    </w:rPr>
+  </w:style>
+  <w:style w:type="paragraph" w:styleId="Heading7">
+    <w:name w:val="heading 7"/>
+    <w:basedOn w:val="Normal"/>
+    <w:next w:val="Normal"/>
+    <w:link w:val="Heading7Char"/>
+    <w:uiPriority w:val="9"/>
+    <w:semiHidden/>
+    <w:unhideWhenUsed/>
+    <w:qFormat/>
+    <w:rsid w:val="000E0F40"/>
+    <w:pPr>
+      <w:spacing w:before="300" w:after="0"/>
+      <w:outlineLvl w:val="6"/>
+    </w:pPr>
+    <w:rPr>
+      <w:caps/>
+      <w:color w:val="2F5496" w:themeColor="accent1" w:themeShade="BF"/>
+      <w:spacing w:val="10"/>
+      <w:sz w:val="22"/>
+      <w:szCs w:val="22"/>
+    </w:rPr>
+  </w:style>
+  <w:style w:type="paragraph" w:styleId="Heading8">
+    <w:name w:val="heading 8"/>
+    <w:basedOn w:val="Normal"/>
+    <w:next w:val="Normal"/>
+    <w:link w:val="Heading8Char"/>
+    <w:uiPriority w:val="9"/>
+    <w:semiHidden/>
+    <w:unhideWhenUsed/>
+    <w:qFormat/>
+    <w:rsid w:val="000E0F40"/>
+    <w:pPr>
+      <w:spacing w:before="300" w:after="0"/>
+      <w:outlineLvl w:val="7"/>
+    </w:pPr>
+    <w:rPr>
+      <w:caps/>
+      <w:spacing w:val="10"/>
+      <w:sz w:val="18"/>
+      <w:szCs w:val="18"/>
+    </w:rPr>
+  </w:style>
+  <w:style w:type="paragraph" w:styleId="Heading9">
+    <w:name w:val="heading 9"/>
+    <w:basedOn w:val="Normal"/>
+    <w:next w:val="Normal"/>
+    <w:link w:val="Heading9Char"/>
+    <w:uiPriority w:val="9"/>
+    <w:semiHidden/>
+    <w:unhideWhenUsed/>
+    <w:qFormat/>
+    <w:rsid w:val="000E0F40"/>
+    <w:pPr>
+      <w:spacing w:before="300" w:after="0"/>
+      <w:outlineLvl w:val="8"/>
+    </w:pPr>
+    <w:rPr>
+      <w:i/>
+      <w:caps/>
+      <w:spacing w:val="10"/>
+      <w:sz w:val="18"/>
+      <w:szCs w:val="18"/>
+    </w:rPr>
   </w:style>
   <w:style w:type="character" w:styleId="DefaultParagraphFont" w:default="1">
     <w:name w:val="Default Paragraph Font"/>
@@ -572,71 +2579,505 @@
     <w:semiHidden/>
     <w:unhideWhenUsed/>
   </w:style>
-  <w:style xmlns:w="http://schemas.openxmlformats.org/wordprocessingml/2006/main" w:type="table" w:styleId="TableGrid">
-    <w:name xmlns:w="http://schemas.openxmlformats.org/wordprocessingml/2006/main" w:val="Table Grid"/>
-    <w:basedOn xmlns:w="http://schemas.openxmlformats.org/wordprocessingml/2006/main" w:val="TableNormal"/>
-    <w:uiPriority xmlns:w="http://schemas.openxmlformats.org/wordprocessingml/2006/main" w:val="59"/>
-    <w:rsid xmlns:w="http://schemas.openxmlformats.org/wordprocessingml/2006/main" w:val="00FB4123"/>
-    <w:pPr xmlns:w="http://schemas.openxmlformats.org/wordprocessingml/2006/main">
-      <w:spacing w:after="0" w:line="240" w:lineRule="auto"/>
+  <w:style w:type="paragraph" w:styleId="Caption">
+    <w:name w:val="caption"/>
+    <w:basedOn w:val="Normal"/>
+    <w:next w:val="Normal"/>
+    <w:uiPriority w:val="35"/>
+    <w:semiHidden/>
+    <w:unhideWhenUsed/>
+    <w:qFormat/>
+    <w:rsid w:val="000E0F40"/>
+    <w:rPr>
+      <w:b/>
+      <w:bCs/>
+      <w:color w:val="2F5496" w:themeColor="accent1" w:themeShade="BF"/>
+      <w:sz w:val="16"/>
+      <w:szCs w:val="16"/>
+    </w:rPr>
+  </w:style>
+  <w:style w:type="character" w:styleId="BookTitle">
+    <w:name w:val="Book Title"/>
+    <w:uiPriority w:val="33"/>
+    <w:qFormat/>
+    <w:rsid w:val="000E0F40"/>
+    <w:rPr>
+      <w:b/>
+      <w:bCs/>
+      <w:i/>
+      <w:iCs/>
+      <w:spacing w:val="9"/>
+    </w:rPr>
+  </w:style>
+  <w:style w:type="character" w:styleId="Emphasis">
+    <w:name w:val="Emphasis"/>
+    <w:uiPriority w:val="20"/>
+    <w:qFormat/>
+    <w:rsid w:val="000E0F40"/>
+    <w:rPr>
+      <w:caps/>
+      <w:color w:val="1F3763" w:themeColor="accent1" w:themeShade="7F"/>
+      <w:spacing w:val="5"/>
+    </w:rPr>
+  </w:style>
+  <w:style w:type="character" w:styleId="IntenseEmphasis">
+    <w:name w:val="Intense Emphasis"/>
+    <w:uiPriority w:val="21"/>
+    <w:qFormat/>
+    <w:rsid w:val="000E0F40"/>
+    <w:rPr>
+      <w:b/>
+      <w:bCs/>
+      <w:caps/>
+      <w:color w:val="1F3763" w:themeColor="accent1" w:themeShade="7F"/>
+      <w:spacing w:val="10"/>
+    </w:rPr>
+  </w:style>
+  <w:style w:type="paragraph" w:styleId="IntenseQuote">
+    <w:name w:val="Intense Quote"/>
+    <w:basedOn w:val="Normal"/>
+    <w:next w:val="Normal"/>
+    <w:link w:val="IntenseQuoteChar"/>
+    <w:uiPriority w:val="30"/>
+    <w:qFormat/>
+    <w:rsid w:val="000E0F40"/>
+    <w:pPr>
+      <w:pBdr>
+        <w:top w:val="single" w:color="4472C4" w:themeColor="accent1" w:sz="4" w:space="10"/>
+        <w:left w:val="single" w:color="4472C4" w:themeColor="accent1" w:sz="4" w:space="10"/>
+      </w:pBdr>
+      <w:spacing w:after="0"/>
+      <w:ind w:left="1296" w:right="1152"/>
+      <w:jc w:val="both"/>
     </w:pPr>
-    <w:tblPr xmlns:w="http://schemas.openxmlformats.org/wordprocessingml/2006/main">
-      <w:tblInd w:w="0" w:type="dxa"/>
-      <w:tblBorders>
-        <w:top w:val="single" w:color="000000" w:themeColor="text1" w:sz="4" w:space="0"/>
-        <w:left w:val="single" w:color="000000" w:themeColor="text1" w:sz="4" w:space="0"/>
-        <w:bottom w:val="single" w:color="000000" w:themeColor="text1" w:sz="4" w:space="0"/>
-        <w:right w:val="single" w:color="000000" w:themeColor="text1" w:sz="4" w:space="0"/>
-        <w:insideH w:val="single" w:color="000000" w:themeColor="text1" w:sz="4" w:space="0"/>
-        <w:insideV w:val="single" w:color="000000" w:themeColor="text1" w:sz="4" w:space="0"/>
-      </w:tblBorders>
-      <w:tblCellMar>
-        <w:top w:w="0" w:type="dxa"/>
-        <w:left w:w="108" w:type="dxa"/>
-        <w:bottom w:w="0" w:type="dxa"/>
-        <w:right w:w="108" w:type="dxa"/>
-      </w:tblCellMar>
-    </w:tblPr>
-  </w:style>
-  <w:style xmlns:w14="http://schemas.microsoft.com/office/word/2010/wordml" xmlns:mc="http://schemas.openxmlformats.org/markup-compatibility/2006" xmlns:w="http://schemas.openxmlformats.org/wordprocessingml/2006/main" w:type="character" w:styleId="HeaderChar" w:customStyle="1" mc:Ignorable="w14">
-    <w:name xmlns:w="http://schemas.openxmlformats.org/wordprocessingml/2006/main" w:val="Header Char"/>
-    <w:basedOn xmlns:w="http://schemas.openxmlformats.org/wordprocessingml/2006/main" w:val="DefaultParagraphFont"/>
-    <w:link xmlns:w="http://schemas.openxmlformats.org/wordprocessingml/2006/main" w:val="Header"/>
-    <w:uiPriority xmlns:w="http://schemas.openxmlformats.org/wordprocessingml/2006/main" w:val="99"/>
-  </w:style>
-  <w:style xmlns:w14="http://schemas.microsoft.com/office/word/2010/wordml" xmlns:mc="http://schemas.openxmlformats.org/markup-compatibility/2006" xmlns:w="http://schemas.openxmlformats.org/wordprocessingml/2006/main" w:type="paragraph" w:styleId="Header" mc:Ignorable="w14">
-    <w:name xmlns:w="http://schemas.openxmlformats.org/wordprocessingml/2006/main" w:val="header"/>
-    <w:basedOn xmlns:w="http://schemas.openxmlformats.org/wordprocessingml/2006/main" w:val="Normal"/>
-    <w:link xmlns:w="http://schemas.openxmlformats.org/wordprocessingml/2006/main" w:val="HeaderChar"/>
-    <w:uiPriority xmlns:w="http://schemas.openxmlformats.org/wordprocessingml/2006/main" w:val="99"/>
-    <w:unhideWhenUsed xmlns:w="http://schemas.openxmlformats.org/wordprocessingml/2006/main"/>
-    <w:pPr xmlns:w="http://schemas.openxmlformats.org/wordprocessingml/2006/main">
-      <w:tabs xmlns:w="http://schemas.openxmlformats.org/wordprocessingml/2006/main">
+    <w:rPr>
+      <w:i/>
+      <w:iCs/>
+      <w:color w:val="4472C4" w:themeColor="accent1"/>
+    </w:rPr>
+  </w:style>
+  <w:style w:type="character" w:styleId="Heading1Char" w:customStyle="1">
+    <w:name w:val="Heading 1 Char"/>
+    <w:basedOn w:val="DefaultParagraphFont"/>
+    <w:link w:val="Heading1"/>
+    <w:uiPriority w:val="9"/>
+    <w:rsid w:val="000E0F40"/>
+    <w:rPr>
+      <w:rFonts w:eastAsiaTheme="minorEastAsia"/>
+      <w:b/>
+      <w:bCs/>
+      <w:caps/>
+      <w:color w:val="FFFFFF" w:themeColor="background1"/>
+      <w:spacing w:val="15"/>
+      <w:shd w:val="clear" w:color="auto" w:fill="4472C4" w:themeFill="accent1"/>
+    </w:rPr>
+  </w:style>
+  <w:style w:type="character" w:styleId="Heading2Char" w:customStyle="1">
+    <w:name w:val="Heading 2 Char"/>
+    <w:basedOn w:val="DefaultParagraphFont"/>
+    <w:link w:val="Heading2"/>
+    <w:uiPriority w:val="9"/>
+    <w:rsid w:val="000E0F40"/>
+    <w:rPr>
+      <w:rFonts w:eastAsiaTheme="minorEastAsia"/>
+      <w:caps/>
+      <w:spacing w:val="15"/>
+      <w:shd w:val="clear" w:color="auto" w:fill="D9E2F3" w:themeFill="accent1" w:themeFillTint="33"/>
+    </w:rPr>
+  </w:style>
+  <w:style w:type="character" w:styleId="Heading3Char" w:customStyle="1">
+    <w:name w:val="Heading 3 Char"/>
+    <w:basedOn w:val="DefaultParagraphFont"/>
+    <w:link w:val="Heading3"/>
+    <w:uiPriority w:val="9"/>
+    <w:rsid w:val="000E0F40"/>
+    <w:rPr>
+      <w:rFonts w:eastAsiaTheme="minorEastAsia"/>
+      <w:caps/>
+      <w:color w:val="1F3763" w:themeColor="accent1" w:themeShade="7F"/>
+      <w:spacing w:val="15"/>
+    </w:rPr>
+  </w:style>
+  <w:style w:type="character" w:styleId="Heading4Char" w:customStyle="1">
+    <w:name w:val="Heading 4 Char"/>
+    <w:basedOn w:val="DefaultParagraphFont"/>
+    <w:link w:val="Heading4"/>
+    <w:uiPriority w:val="9"/>
+    <w:semiHidden/>
+    <w:rsid w:val="000E0F40"/>
+    <w:rPr>
+      <w:rFonts w:eastAsiaTheme="minorEastAsia"/>
+      <w:caps/>
+      <w:color w:val="2F5496" w:themeColor="accent1" w:themeShade="BF"/>
+      <w:spacing w:val="10"/>
+    </w:rPr>
+  </w:style>
+  <w:style w:type="character" w:styleId="Heading5Char" w:customStyle="1">
+    <w:name w:val="Heading 5 Char"/>
+    <w:basedOn w:val="DefaultParagraphFont"/>
+    <w:link w:val="Heading5"/>
+    <w:uiPriority w:val="9"/>
+    <w:semiHidden/>
+    <w:rsid w:val="000E0F40"/>
+    <w:rPr>
+      <w:rFonts w:eastAsiaTheme="minorEastAsia"/>
+      <w:caps/>
+      <w:color w:val="2F5496" w:themeColor="accent1" w:themeShade="BF"/>
+      <w:spacing w:val="10"/>
+    </w:rPr>
+  </w:style>
+  <w:style w:type="character" w:styleId="Heading6Char" w:customStyle="1">
+    <w:name w:val="Heading 6 Char"/>
+    <w:basedOn w:val="DefaultParagraphFont"/>
+    <w:link w:val="Heading6"/>
+    <w:uiPriority w:val="9"/>
+    <w:semiHidden/>
+    <w:rsid w:val="000E0F40"/>
+    <w:rPr>
+      <w:rFonts w:eastAsiaTheme="minorEastAsia"/>
+      <w:caps/>
+      <w:color w:val="2F5496" w:themeColor="accent1" w:themeShade="BF"/>
+      <w:spacing w:val="10"/>
+    </w:rPr>
+  </w:style>
+  <w:style w:type="character" w:styleId="Heading7Char" w:customStyle="1">
+    <w:name w:val="Heading 7 Char"/>
+    <w:basedOn w:val="DefaultParagraphFont"/>
+    <w:link w:val="Heading7"/>
+    <w:uiPriority w:val="9"/>
+    <w:semiHidden/>
+    <w:rsid w:val="000E0F40"/>
+    <w:rPr>
+      <w:rFonts w:eastAsiaTheme="minorEastAsia"/>
+      <w:caps/>
+      <w:color w:val="2F5496" w:themeColor="accent1" w:themeShade="BF"/>
+      <w:spacing w:val="10"/>
+    </w:rPr>
+  </w:style>
+  <w:style w:type="character" w:styleId="Heading8Char" w:customStyle="1">
+    <w:name w:val="Heading 8 Char"/>
+    <w:basedOn w:val="DefaultParagraphFont"/>
+    <w:link w:val="Heading8"/>
+    <w:uiPriority w:val="9"/>
+    <w:semiHidden/>
+    <w:rsid w:val="000E0F40"/>
+    <w:rPr>
+      <w:rFonts w:eastAsiaTheme="minorEastAsia"/>
+      <w:caps/>
+      <w:spacing w:val="10"/>
+      <w:sz w:val="18"/>
+      <w:szCs w:val="18"/>
+    </w:rPr>
+  </w:style>
+  <w:style w:type="character" w:styleId="Heading9Char" w:customStyle="1">
+    <w:name w:val="Heading 9 Char"/>
+    <w:basedOn w:val="DefaultParagraphFont"/>
+    <w:link w:val="Heading9"/>
+    <w:uiPriority w:val="9"/>
+    <w:semiHidden/>
+    <w:rsid w:val="000E0F40"/>
+    <w:rPr>
+      <w:rFonts w:eastAsiaTheme="minorEastAsia"/>
+      <w:i/>
+      <w:caps/>
+      <w:spacing w:val="10"/>
+      <w:sz w:val="18"/>
+      <w:szCs w:val="18"/>
+    </w:rPr>
+  </w:style>
+  <w:style w:type="character" w:styleId="IntenseQuoteChar" w:customStyle="1">
+    <w:name w:val="Intense Quote Char"/>
+    <w:basedOn w:val="DefaultParagraphFont"/>
+    <w:link w:val="IntenseQuote"/>
+    <w:uiPriority w:val="30"/>
+    <w:rsid w:val="000E0F40"/>
+    <w:rPr>
+      <w:rFonts w:eastAsiaTheme="minorEastAsia"/>
+      <w:i/>
+      <w:iCs/>
+      <w:color w:val="4472C4" w:themeColor="accent1"/>
+      <w:sz w:val="20"/>
+      <w:szCs w:val="20"/>
+    </w:rPr>
+  </w:style>
+  <w:style w:type="character" w:styleId="IntenseReference">
+    <w:name w:val="Intense Reference"/>
+    <w:uiPriority w:val="32"/>
+    <w:qFormat/>
+    <w:rsid w:val="000E0F40"/>
+    <w:rPr>
+      <w:b/>
+      <w:bCs/>
+      <w:i/>
+      <w:iCs/>
+      <w:caps/>
+      <w:color w:val="4472C4" w:themeColor="accent1"/>
+    </w:rPr>
+  </w:style>
+  <w:style w:type="paragraph" w:styleId="ListParagraph">
+    <w:name w:val="List Paragraph"/>
+    <w:basedOn w:val="Normal"/>
+    <w:uiPriority w:val="34"/>
+    <w:qFormat/>
+    <w:rsid w:val="000E0F40"/>
+    <w:pPr>
+      <w:ind w:left="720"/>
+      <w:contextualSpacing/>
+    </w:pPr>
+  </w:style>
+  <w:style w:type="paragraph" w:styleId="NoSpacing">
+    <w:name w:val="No Spacing"/>
+    <w:basedOn w:val="Normal"/>
+    <w:link w:val="NoSpacingChar"/>
+    <w:uiPriority w:val="1"/>
+    <w:qFormat/>
+    <w:rsid w:val="000E0F40"/>
+    <w:pPr>
+      <w:spacing w:before="0" w:after="0" w:line="240" w:lineRule="auto"/>
+    </w:pPr>
+  </w:style>
+  <w:style w:type="character" w:styleId="NoSpacingChar" w:customStyle="1">
+    <w:name w:val="No Spacing Char"/>
+    <w:basedOn w:val="DefaultParagraphFont"/>
+    <w:link w:val="NoSpacing"/>
+    <w:uiPriority w:val="1"/>
+    <w:rsid w:val="000E0F40"/>
+    <w:rPr>
+      <w:rFonts w:eastAsiaTheme="minorEastAsia"/>
+      <w:sz w:val="20"/>
+      <w:szCs w:val="20"/>
+    </w:rPr>
+  </w:style>
+  <w:style w:type="paragraph" w:styleId="Title">
+    <w:name w:val="Title"/>
+    <w:basedOn w:val="Normal"/>
+    <w:next w:val="Normal"/>
+    <w:link w:val="TitleChar"/>
+    <w:uiPriority w:val="10"/>
+    <w:qFormat/>
+    <w:rsid w:val="000E0F40"/>
+    <w:pPr>
+      <w:spacing w:before="720"/>
+    </w:pPr>
+    <w:rPr>
+      <w:caps/>
+      <w:color w:val="4472C4" w:themeColor="accent1"/>
+      <w:spacing w:val="10"/>
+      <w:kern w:val="28"/>
+      <w:sz w:val="52"/>
+      <w:szCs w:val="52"/>
+    </w:rPr>
+  </w:style>
+  <w:style w:type="character" w:styleId="TitleChar" w:customStyle="1">
+    <w:name w:val="Title Char"/>
+    <w:basedOn w:val="DefaultParagraphFont"/>
+    <w:link w:val="Title"/>
+    <w:uiPriority w:val="10"/>
+    <w:rsid w:val="000E0F40"/>
+    <w:rPr>
+      <w:rFonts w:eastAsiaTheme="minorEastAsia"/>
+      <w:caps/>
+      <w:color w:val="4472C4" w:themeColor="accent1"/>
+      <w:spacing w:val="10"/>
+      <w:kern w:val="28"/>
+      <w:sz w:val="52"/>
+      <w:szCs w:val="52"/>
+    </w:rPr>
+  </w:style>
+  <w:style w:type="paragraph" w:styleId="PersonalName" w:customStyle="1">
+    <w:name w:val="Personal Name"/>
+    <w:basedOn w:val="Title"/>
+    <w:rsid w:val="000E0F40"/>
+    <w:rPr>
+      <w:b/>
+      <w:caps w:val="0"/>
+      <w:color w:val="000000"/>
+      <w:sz w:val="28"/>
+      <w:szCs w:val="28"/>
+    </w:rPr>
+  </w:style>
+  <w:style w:type="paragraph" w:styleId="Quote">
+    <w:name w:val="Quote"/>
+    <w:basedOn w:val="Normal"/>
+    <w:next w:val="Normal"/>
+    <w:link w:val="QuoteChar"/>
+    <w:uiPriority w:val="29"/>
+    <w:qFormat/>
+    <w:rsid w:val="000E0F40"/>
+    <w:rPr>
+      <w:i/>
+      <w:iCs/>
+    </w:rPr>
+  </w:style>
+  <w:style w:type="character" w:styleId="QuoteChar" w:customStyle="1">
+    <w:name w:val="Quote Char"/>
+    <w:basedOn w:val="DefaultParagraphFont"/>
+    <w:link w:val="Quote"/>
+    <w:uiPriority w:val="29"/>
+    <w:rsid w:val="000E0F40"/>
+    <w:rPr>
+      <w:rFonts w:eastAsiaTheme="minorEastAsia"/>
+      <w:i/>
+      <w:iCs/>
+      <w:sz w:val="20"/>
+      <w:szCs w:val="20"/>
+    </w:rPr>
+  </w:style>
+  <w:style w:type="character" w:styleId="Strong">
+    <w:name w:val="Strong"/>
+    <w:uiPriority w:val="22"/>
+    <w:qFormat/>
+    <w:rsid w:val="000E0F40"/>
+    <w:rPr>
+      <w:b/>
+      <w:bCs/>
+    </w:rPr>
+  </w:style>
+  <w:style w:type="paragraph" w:styleId="Subtitle">
+    <w:name w:val="Subtitle"/>
+    <w:basedOn w:val="Normal"/>
+    <w:next w:val="Normal"/>
+    <w:link w:val="SubtitleChar"/>
+    <w:uiPriority w:val="11"/>
+    <w:qFormat/>
+    <w:rsid w:val="000E0F40"/>
+    <w:pPr>
+      <w:spacing w:after="1000" w:line="240" w:lineRule="auto"/>
+    </w:pPr>
+    <w:rPr>
+      <w:caps/>
+      <w:color w:val="595959" w:themeColor="text1" w:themeTint="A6"/>
+      <w:spacing w:val="10"/>
+      <w:sz w:val="24"/>
+      <w:szCs w:val="24"/>
+    </w:rPr>
+  </w:style>
+  <w:style w:type="character" w:styleId="SubtitleChar" w:customStyle="1">
+    <w:name w:val="Subtitle Char"/>
+    <w:basedOn w:val="DefaultParagraphFont"/>
+    <w:link w:val="Subtitle"/>
+    <w:uiPriority w:val="11"/>
+    <w:rsid w:val="000E0F40"/>
+    <w:rPr>
+      <w:rFonts w:eastAsiaTheme="minorEastAsia"/>
+      <w:caps/>
+      <w:color w:val="595959" w:themeColor="text1" w:themeTint="A6"/>
+      <w:spacing w:val="10"/>
+      <w:sz w:val="24"/>
+      <w:szCs w:val="24"/>
+    </w:rPr>
+  </w:style>
+  <w:style w:type="character" w:styleId="SubtleEmphasis">
+    <w:name w:val="Subtle Emphasis"/>
+    <w:uiPriority w:val="19"/>
+    <w:qFormat/>
+    <w:rsid w:val="000E0F40"/>
+    <w:rPr>
+      <w:i/>
+      <w:iCs/>
+      <w:color w:val="1F3763" w:themeColor="accent1" w:themeShade="7F"/>
+    </w:rPr>
+  </w:style>
+  <w:style w:type="character" w:styleId="SubtleReference">
+    <w:name w:val="Subtle Reference"/>
+    <w:uiPriority w:val="31"/>
+    <w:qFormat/>
+    <w:rsid w:val="000E0F40"/>
+    <w:rPr>
+      <w:b/>
+      <w:bCs/>
+      <w:color w:val="4472C4" w:themeColor="accent1"/>
+    </w:rPr>
+  </w:style>
+  <w:style w:type="paragraph" w:styleId="TOCHeading">
+    <w:name w:val="TOC Heading"/>
+    <w:basedOn w:val="Heading1"/>
+    <w:next w:val="Normal"/>
+    <w:uiPriority w:val="39"/>
+    <w:semiHidden/>
+    <w:unhideWhenUsed/>
+    <w:qFormat/>
+    <w:rsid w:val="000E0F40"/>
+    <w:pPr>
+      <w:outlineLvl w:val="9"/>
+    </w:pPr>
+  </w:style>
+  <w:style w:type="paragraph" w:styleId="Header">
+    <w:name w:val="header"/>
+    <w:basedOn w:val="Normal"/>
+    <w:link w:val="HeaderChar"/>
+    <w:uiPriority w:val="99"/>
+    <w:unhideWhenUsed/>
+    <w:rsid w:val="004445C1"/>
+    <w:pPr>
+      <w:tabs>
         <w:tab w:val="center" w:pos="4680"/>
         <w:tab w:val="right" w:pos="9360"/>
       </w:tabs>
-      <w:spacing xmlns:w="http://schemas.openxmlformats.org/wordprocessingml/2006/main" w:after="0" w:line="240" w:lineRule="auto"/>
+      <w:spacing w:before="0" w:after="0" w:line="240" w:lineRule="auto"/>
     </w:pPr>
   </w:style>
-  <w:style xmlns:w14="http://schemas.microsoft.com/office/word/2010/wordml" xmlns:mc="http://schemas.openxmlformats.org/markup-compatibility/2006" xmlns:w="http://schemas.openxmlformats.org/wordprocessingml/2006/main" w:type="character" w:styleId="FooterChar" w:customStyle="1" mc:Ignorable="w14">
-    <w:name xmlns:w="http://schemas.openxmlformats.org/wordprocessingml/2006/main" w:val="Footer Char"/>
-    <w:basedOn xmlns:w="http://schemas.openxmlformats.org/wordprocessingml/2006/main" w:val="DefaultParagraphFont"/>
-    <w:link xmlns:w="http://schemas.openxmlformats.org/wordprocessingml/2006/main" w:val="Footer"/>
-    <w:uiPriority xmlns:w="http://schemas.openxmlformats.org/wordprocessingml/2006/main" w:val="99"/>
-  </w:style>
-  <w:style xmlns:w14="http://schemas.microsoft.com/office/word/2010/wordml" xmlns:mc="http://schemas.openxmlformats.org/markup-compatibility/2006" xmlns:w="http://schemas.openxmlformats.org/wordprocessingml/2006/main" w:type="paragraph" w:styleId="Footer" mc:Ignorable="w14">
-    <w:name xmlns:w="http://schemas.openxmlformats.org/wordprocessingml/2006/main" w:val="footer"/>
-    <w:basedOn xmlns:w="http://schemas.openxmlformats.org/wordprocessingml/2006/main" w:val="Normal"/>
-    <w:link xmlns:w="http://schemas.openxmlformats.org/wordprocessingml/2006/main" w:val="FooterChar"/>
-    <w:uiPriority xmlns:w="http://schemas.openxmlformats.org/wordprocessingml/2006/main" w:val="99"/>
-    <w:unhideWhenUsed xmlns:w="http://schemas.openxmlformats.org/wordprocessingml/2006/main"/>
-    <w:pPr xmlns:w="http://schemas.openxmlformats.org/wordprocessingml/2006/main">
-      <w:tabs xmlns:w="http://schemas.openxmlformats.org/wordprocessingml/2006/main">
+  <w:style w:type="character" w:styleId="HeaderChar" w:customStyle="1">
+    <w:name w:val="Header Char"/>
+    <w:basedOn w:val="DefaultParagraphFont"/>
+    <w:link w:val="Header"/>
+    <w:uiPriority w:val="99"/>
+    <w:rsid w:val="004445C1"/>
+    <w:rPr>
+      <w:rFonts w:eastAsiaTheme="minorEastAsia"/>
+      <w:sz w:val="20"/>
+      <w:szCs w:val="20"/>
+    </w:rPr>
+  </w:style>
+  <w:style w:type="paragraph" w:styleId="Footer">
+    <w:name w:val="footer"/>
+    <w:basedOn w:val="Normal"/>
+    <w:link w:val="FooterChar"/>
+    <w:uiPriority w:val="99"/>
+    <w:unhideWhenUsed/>
+    <w:rsid w:val="004445C1"/>
+    <w:pPr>
+      <w:tabs>
         <w:tab w:val="center" w:pos="4680"/>
         <w:tab w:val="right" w:pos="9360"/>
       </w:tabs>
-      <w:spacing xmlns:w="http://schemas.openxmlformats.org/wordprocessingml/2006/main" w:after="0" w:line="240" w:lineRule="auto"/>
+      <w:spacing w:before="0" w:after="0" w:line="240" w:lineRule="auto"/>
     </w:pPr>
+  </w:style>
+  <w:style w:type="character" w:styleId="FooterChar" w:customStyle="1">
+    <w:name w:val="Footer Char"/>
+    <w:basedOn w:val="DefaultParagraphFont"/>
+    <w:link w:val="Footer"/>
+    <w:uiPriority w:val="99"/>
+    <w:rsid w:val="004445C1"/>
+    <w:rPr>
+      <w:rFonts w:eastAsiaTheme="minorEastAsia"/>
+      <w:sz w:val="20"/>
+      <w:szCs w:val="20"/>
+    </w:rPr>
+  </w:style>
+  <w:style w:type="character" w:styleId="Hyperlink">
+    <w:name w:val="Hyperlink"/>
+    <w:basedOn w:val="DefaultParagraphFont"/>
+    <w:uiPriority w:val="99"/>
+    <w:unhideWhenUsed/>
+    <w:rsid w:val="00941F9C"/>
+    <w:rPr>
+      <w:color w:val="0563C1" w:themeColor="hyperlink"/>
+      <w:u w:val="single"/>
+    </w:rPr>
+  </w:style>
+  <w:style w:type="character" w:styleId="UnresolvedMention">
+    <w:name w:val="Unresolved Mention"/>
+    <w:basedOn w:val="DefaultParagraphFont"/>
+    <w:uiPriority w:val="99"/>
+    <w:semiHidden/>
+    <w:unhideWhenUsed/>
+    <w:rsid w:val="00941F9C"/>
+    <w:rPr>
+      <w:color w:val="605E5C"/>
+      <w:shd w:val="clear" w:color="auto" w:fill="E1DFDD"/>
+    </w:rPr>
   </w:style>
 </w:styles>
 </file>
@@ -900,4 +3341,16 @@
     </a:ext>
   </a:extLst>
 </a:theme>
+</file>
+
+<file path=customXml/item1.xml><?xml version="1.0" encoding="utf-8"?>
+<b:Sources xmlns:b="http://schemas.openxmlformats.org/officeDocument/2006/bibliography" xmlns="http://schemas.openxmlformats.org/officeDocument/2006/bibliography" SelectedStyle="\APASixthEditionOfficeOnline.xsl" StyleName="APA" Version="6"/>
+</file>
+
+<file path=customXml/itemProps1.xml><?xml version="1.0" encoding="utf-8"?>
+<ds:datastoreItem xmlns:ds="http://schemas.openxmlformats.org/officeDocument/2006/customXml" ds:itemID="{22A44755-FCE1-41EE-AB89-E1BA5403E3D3}">
+  <ds:schemaRefs>
+    <ds:schemaRef ds:uri="http://schemas.openxmlformats.org/officeDocument/2006/bibliography"/>
+  </ds:schemaRefs>
+</ds:datastoreItem>
 </file>
</xml_diff>